<commit_message>
Description about various files/concepts used in the project
</commit_message>
<xml_diff>
--- a/app-description.docx
+++ b/app-description.docx
@@ -4,261 +4,1450 @@
   <w:body>
     <w:p>
       <w:pPr>
+        <w:jc w:val="center"/>
         <w:rPr>
           <w:b/>
+          <w:sz w:val="28"/>
+          <w:szCs w:val="28"/>
           <w:u w:val="single"/>
         </w:rPr>
       </w:pPr>
       <w:r>
         <w:rPr>
           <w:b/>
+          <w:sz w:val="28"/>
+          <w:szCs w:val="28"/>
           <w:u w:val="single"/>
         </w:rPr>
         <w:t>Description about the App</w:t>
       </w:r>
-    </w:p>
-    <w:p>
       <w:r>
-        <w:t xml:space="preserve">The application is simple single page form that has been developed to demonstrate the power of Angular JS framework built on top of </w:t>
-      </w:r>
-      <w:proofErr w:type="spellStart"/>
-      <w:r>
-        <w:t>Javascript</w:t>
-      </w:r>
-      <w:proofErr w:type="spellEnd"/>
-      <w:r>
-        <w:t>.</w:t>
+        <w:rPr>
+          <w:b/>
+          <w:sz w:val="28"/>
+          <w:szCs w:val="28"/>
+          <w:u w:val="single"/>
+        </w:rPr>
+        <w:t>lication</w:t>
       </w:r>
     </w:p>
     <w:p/>
+    <w:p>
+      <w:r>
+        <w:t xml:space="preserve">The application is simple single page form that has been developed to demonstrate the power of Angular JS framework </w:t>
+      </w:r>
+      <w:r>
+        <w:t xml:space="preserve">which is </w:t>
+      </w:r>
+      <w:r>
+        <w:t>built on top of Java</w:t>
+      </w:r>
+      <w:r>
+        <w:t xml:space="preserve"> </w:t>
+      </w:r>
+      <w:r>
+        <w:t>script.</w:t>
+      </w:r>
+    </w:p>
     <w:p>
       <w:r>
         <w:t>The application contains the below:</w:t>
       </w:r>
     </w:p>
     <w:p>
-      <w:proofErr w:type="gramStart"/>
-      <w:r>
-        <w:t>app</w:t>
-      </w:r>
-      <w:proofErr w:type="gramEnd"/>
-      <w:r>
-        <w:t xml:space="preserve">: </w:t>
-      </w:r>
+      <w:bookmarkStart w:id="0" w:name="_GoBack"/>
+      <w:bookmarkEnd w:id="0"/>
     </w:p>
     <w:tbl>
       <w:tblPr>
-        <w:tblStyle w:val="TableGrid"/>
-        <w:tblW w:w="0" w:type="auto"/>
+        <w:tblStyle w:val="GridTable4-Accent1"/>
+        <w:tblW w:w="9465" w:type="dxa"/>
         <w:tblLook w:val="04A0" w:firstRow="1" w:lastRow="0" w:firstColumn="1" w:lastColumn="0" w:noHBand="0" w:noVBand="1"/>
       </w:tblPr>
       <w:tblGrid>
-        <w:gridCol w:w="4508"/>
-        <w:gridCol w:w="4508"/>
+        <w:gridCol w:w="3964"/>
+        <w:gridCol w:w="5501"/>
       </w:tblGrid>
       <w:tr>
+        <w:trPr>
+          <w:cnfStyle w:val="100000000000" w:firstRow="1" w:lastRow="0" w:firstColumn="0" w:lastColumn="0" w:oddVBand="0" w:evenVBand="0" w:oddHBand="0" w:evenHBand="0" w:firstRowFirstColumn="0" w:firstRowLastColumn="0" w:lastRowFirstColumn="0" w:lastRowLastColumn="0"/>
+          <w:trHeight w:val="253"/>
+        </w:trPr>
         <w:tc>
           <w:tcPr>
-            <w:tcW w:w="4508" w:type="dxa"/>
+            <w:cnfStyle w:val="001000000000" w:firstRow="0" w:lastRow="0" w:firstColumn="1" w:lastColumn="0" w:oddVBand="0" w:evenVBand="0" w:oddHBand="0" w:evenHBand="0" w:firstRowFirstColumn="0" w:firstRowLastColumn="0" w:lastRowFirstColumn="0" w:lastRowLastColumn="0"/>
+            <w:tcW w:w="3964" w:type="dxa"/>
           </w:tcPr>
           <w:p>
-            <w:r>
+            <w:pPr>
+              <w:rPr>
+                <w:sz w:val="26"/>
+                <w:szCs w:val="26"/>
+              </w:rPr>
+            </w:pPr>
+            <w:r>
+              <w:rPr>
+                <w:sz w:val="26"/>
+                <w:szCs w:val="26"/>
+              </w:rPr>
               <w:t>Folder</w:t>
+            </w:r>
+            <w:r>
+              <w:rPr>
+                <w:sz w:val="26"/>
+                <w:szCs w:val="26"/>
+              </w:rPr>
+              <w:t>/Files</w:t>
             </w:r>
           </w:p>
         </w:tc>
         <w:tc>
           <w:tcPr>
-            <w:tcW w:w="4508" w:type="dxa"/>
+            <w:tcW w:w="5501" w:type="dxa"/>
           </w:tcPr>
           <w:p>
-            <w:r>
+            <w:pPr>
+              <w:cnfStyle w:val="100000000000" w:firstRow="1" w:lastRow="0" w:firstColumn="0" w:lastColumn="0" w:oddVBand="0" w:evenVBand="0" w:oddHBand="0" w:evenHBand="0" w:firstRowFirstColumn="0" w:firstRowLastColumn="0" w:lastRowFirstColumn="0" w:lastRowLastColumn="0"/>
+              <w:rPr>
+                <w:sz w:val="26"/>
+                <w:szCs w:val="26"/>
+              </w:rPr>
+            </w:pPr>
+            <w:r>
+              <w:rPr>
+                <w:sz w:val="26"/>
+                <w:szCs w:val="26"/>
+              </w:rPr>
               <w:t>Usage</w:t>
             </w:r>
           </w:p>
         </w:tc>
       </w:tr>
       <w:tr>
+        <w:trPr>
+          <w:cnfStyle w:val="000000100000" w:firstRow="0" w:lastRow="0" w:firstColumn="0" w:lastColumn="0" w:oddVBand="0" w:evenVBand="0" w:oddHBand="1" w:evenHBand="0" w:firstRowFirstColumn="0" w:firstRowLastColumn="0" w:lastRowFirstColumn="0" w:lastRowLastColumn="0"/>
+          <w:trHeight w:val="493"/>
+        </w:trPr>
         <w:tc>
           <w:tcPr>
-            <w:tcW w:w="4508" w:type="dxa"/>
+            <w:cnfStyle w:val="001000000000" w:firstRow="0" w:lastRow="0" w:firstColumn="1" w:lastColumn="0" w:oddVBand="0" w:evenVBand="0" w:oddHBand="0" w:evenHBand="0" w:firstRowFirstColumn="0" w:firstRowLastColumn="0" w:lastRowFirstColumn="0" w:lastRowLastColumn="0"/>
+            <w:tcW w:w="3964" w:type="dxa"/>
           </w:tcPr>
           <w:p>
-            <w:r>
+            <w:pPr>
+              <w:rPr>
+                <w:sz w:val="20"/>
+                <w:szCs w:val="20"/>
+              </w:rPr>
+            </w:pPr>
+            <w:r>
+              <w:rPr>
+                <w:sz w:val="20"/>
+                <w:szCs w:val="20"/>
+              </w:rPr>
               <w:t>app</w:t>
             </w:r>
           </w:p>
         </w:tc>
         <w:tc>
           <w:tcPr>
-            <w:tcW w:w="4508" w:type="dxa"/>
+            <w:tcW w:w="5501" w:type="dxa"/>
           </w:tcPr>
           <w:p>
-            <w:r>
-              <w:t>Container for all files used as reference for the form</w:t>
+            <w:pPr>
+              <w:cnfStyle w:val="000000100000" w:firstRow="0" w:lastRow="0" w:firstColumn="0" w:lastColumn="0" w:oddVBand="0" w:evenVBand="0" w:oddHBand="1" w:evenHBand="0" w:firstRowFirstColumn="0" w:firstRowLastColumn="0" w:lastRowFirstColumn="0" w:lastRowLastColumn="0"/>
+              <w:rPr>
+                <w:sz w:val="20"/>
+                <w:szCs w:val="20"/>
+              </w:rPr>
+            </w:pPr>
+            <w:r>
+              <w:rPr>
+                <w:sz w:val="20"/>
+                <w:szCs w:val="20"/>
+              </w:rPr>
+              <w:t xml:space="preserve">Container for all </w:t>
+            </w:r>
+            <w:r>
+              <w:rPr>
+                <w:sz w:val="20"/>
+                <w:szCs w:val="20"/>
+              </w:rPr>
+              <w:t xml:space="preserve">static </w:t>
+            </w:r>
+            <w:r>
+              <w:rPr>
+                <w:sz w:val="20"/>
+                <w:szCs w:val="20"/>
+              </w:rPr>
+              <w:t xml:space="preserve">files used as reference </w:t>
+            </w:r>
+            <w:r>
+              <w:rPr>
+                <w:sz w:val="20"/>
+                <w:szCs w:val="20"/>
+              </w:rPr>
+              <w:t>in the</w:t>
+            </w:r>
+            <w:r>
+              <w:rPr>
+                <w:sz w:val="20"/>
+                <w:szCs w:val="20"/>
+              </w:rPr>
+              <w:t xml:space="preserve"> form</w:t>
+            </w:r>
+            <w:r>
+              <w:rPr>
+                <w:sz w:val="20"/>
+                <w:szCs w:val="20"/>
+              </w:rPr>
+              <w:t>.</w:t>
             </w:r>
           </w:p>
         </w:tc>
       </w:tr>
       <w:tr>
+        <w:trPr>
+          <w:trHeight w:val="253"/>
+        </w:trPr>
         <w:tc>
           <w:tcPr>
-            <w:tcW w:w="4508" w:type="dxa"/>
+            <w:cnfStyle w:val="001000000000" w:firstRow="0" w:lastRow="0" w:firstColumn="1" w:lastColumn="0" w:oddVBand="0" w:evenVBand="0" w:oddHBand="0" w:evenHBand="0" w:firstRowFirstColumn="0" w:firstRowLastColumn="0" w:lastRowFirstColumn="0" w:lastRowLastColumn="0"/>
+            <w:tcW w:w="3964" w:type="dxa"/>
           </w:tcPr>
           <w:p>
-            <w:r>
-              <w:t>app/</w:t>
-            </w:r>
-            <w:r>
-              <w:t>fonts</w:t>
+            <w:pPr>
+              <w:rPr>
+                <w:sz w:val="20"/>
+                <w:szCs w:val="20"/>
+              </w:rPr>
+            </w:pPr>
+            <w:r>
+              <w:rPr>
+                <w:sz w:val="20"/>
+                <w:szCs w:val="20"/>
+              </w:rPr>
+              <w:t>app/fonts</w:t>
             </w:r>
           </w:p>
         </w:tc>
         <w:tc>
           <w:tcPr>
-            <w:tcW w:w="4508" w:type="dxa"/>
+            <w:tcW w:w="5501" w:type="dxa"/>
           </w:tcPr>
           <w:p>
-            <w:r>
-              <w:t>Have used specific Helvetica fonts for the application</w:t>
+            <w:pPr>
+              <w:cnfStyle w:val="000000000000" w:firstRow="0" w:lastRow="0" w:firstColumn="0" w:lastColumn="0" w:oddVBand="0" w:evenVBand="0" w:oddHBand="0" w:evenHBand="0" w:firstRowFirstColumn="0" w:firstRowLastColumn="0" w:lastRowFirstColumn="0" w:lastRowLastColumn="0"/>
+              <w:rPr>
+                <w:sz w:val="20"/>
+                <w:szCs w:val="20"/>
+              </w:rPr>
+            </w:pPr>
+            <w:r>
+              <w:rPr>
+                <w:sz w:val="20"/>
+                <w:szCs w:val="20"/>
+              </w:rPr>
+              <w:t>S</w:t>
+            </w:r>
+            <w:r>
+              <w:rPr>
+                <w:sz w:val="20"/>
+                <w:szCs w:val="20"/>
+              </w:rPr>
+              <w:t xml:space="preserve">pecific Helvetica fonts </w:t>
+            </w:r>
+            <w:r>
+              <w:rPr>
+                <w:sz w:val="20"/>
+                <w:szCs w:val="20"/>
+              </w:rPr>
+              <w:t xml:space="preserve">used in </w:t>
+            </w:r>
+            <w:r>
+              <w:rPr>
+                <w:sz w:val="20"/>
+                <w:szCs w:val="20"/>
+              </w:rPr>
+              <w:t>the application</w:t>
             </w:r>
           </w:p>
         </w:tc>
       </w:tr>
       <w:tr>
+        <w:trPr>
+          <w:cnfStyle w:val="000000100000" w:firstRow="0" w:lastRow="0" w:firstColumn="0" w:lastColumn="0" w:oddVBand="0" w:evenVBand="0" w:oddHBand="1" w:evenHBand="0" w:firstRowFirstColumn="0" w:firstRowLastColumn="0" w:lastRowFirstColumn="0" w:lastRowLastColumn="0"/>
+          <w:trHeight w:val="239"/>
+        </w:trPr>
         <w:tc>
           <w:tcPr>
-            <w:tcW w:w="4508" w:type="dxa"/>
+            <w:cnfStyle w:val="001000000000" w:firstRow="0" w:lastRow="0" w:firstColumn="1" w:lastColumn="0" w:oddVBand="0" w:evenVBand="0" w:oddHBand="0" w:evenHBand="0" w:firstRowFirstColumn="0" w:firstRowLastColumn="0" w:lastRowFirstColumn="0" w:lastRowLastColumn="0"/>
+            <w:tcW w:w="3964" w:type="dxa"/>
           </w:tcPr>
           <w:p>
-            <w:r>
-              <w:t>app/</w:t>
-            </w:r>
-            <w:r>
-              <w:t>images</w:t>
+            <w:pPr>
+              <w:rPr>
+                <w:sz w:val="20"/>
+                <w:szCs w:val="20"/>
+              </w:rPr>
+            </w:pPr>
+            <w:r>
+              <w:rPr>
+                <w:sz w:val="20"/>
+                <w:szCs w:val="20"/>
+              </w:rPr>
+              <w:t>app/images</w:t>
             </w:r>
           </w:p>
         </w:tc>
         <w:tc>
           <w:tcPr>
-            <w:tcW w:w="4508" w:type="dxa"/>
+            <w:tcW w:w="5501" w:type="dxa"/>
           </w:tcPr>
           <w:p>
-            <w:r>
+            <w:pPr>
+              <w:cnfStyle w:val="000000100000" w:firstRow="0" w:lastRow="0" w:firstColumn="0" w:lastColumn="0" w:oddVBand="0" w:evenVBand="0" w:oddHBand="1" w:evenHBand="0" w:firstRowFirstColumn="0" w:firstRowLastColumn="0" w:lastRowFirstColumn="0" w:lastRowLastColumn="0"/>
+              <w:rPr>
+                <w:sz w:val="20"/>
+                <w:szCs w:val="20"/>
+              </w:rPr>
+            </w:pPr>
+            <w:r>
+              <w:rPr>
+                <w:sz w:val="20"/>
+                <w:szCs w:val="20"/>
+              </w:rPr>
               <w:t>2 Images for form header logo and page background</w:t>
             </w:r>
           </w:p>
         </w:tc>
       </w:tr>
       <w:tr>
+        <w:trPr>
+          <w:trHeight w:val="253"/>
+        </w:trPr>
         <w:tc>
           <w:tcPr>
-            <w:tcW w:w="4508" w:type="dxa"/>
+            <w:cnfStyle w:val="001000000000" w:firstRow="0" w:lastRow="0" w:firstColumn="1" w:lastColumn="0" w:oddVBand="0" w:evenVBand="0" w:oddHBand="0" w:evenHBand="0" w:firstRowFirstColumn="0" w:firstRowLastColumn="0" w:lastRowFirstColumn="0" w:lastRowLastColumn="0"/>
+            <w:tcW w:w="3964" w:type="dxa"/>
           </w:tcPr>
           <w:p>
-            <w:r>
+            <w:pPr>
+              <w:rPr>
+                <w:sz w:val="20"/>
+                <w:szCs w:val="20"/>
+              </w:rPr>
+            </w:pPr>
+            <w:r>
+              <w:rPr>
+                <w:sz w:val="20"/>
+                <w:szCs w:val="20"/>
+              </w:rPr>
               <w:t>app/lib</w:t>
             </w:r>
           </w:p>
         </w:tc>
         <w:tc>
           <w:tcPr>
-            <w:tcW w:w="4508" w:type="dxa"/>
+            <w:tcW w:w="5501" w:type="dxa"/>
           </w:tcPr>
           <w:p>
-            <w:r>
-              <w:t>All angular  bootstrap libraries</w:t>
-            </w:r>
-            <w:bookmarkStart w:id="0" w:name="_GoBack"/>
-            <w:bookmarkEnd w:id="0"/>
+            <w:pPr>
+              <w:cnfStyle w:val="000000000000" w:firstRow="0" w:lastRow="0" w:firstColumn="0" w:lastColumn="0" w:oddVBand="0" w:evenVBand="0" w:oddHBand="0" w:evenHBand="0" w:firstRowFirstColumn="0" w:firstRowLastColumn="0" w:lastRowFirstColumn="0" w:lastRowLastColumn="0"/>
+              <w:rPr>
+                <w:sz w:val="20"/>
+                <w:szCs w:val="20"/>
+              </w:rPr>
+            </w:pPr>
+            <w:r>
+              <w:rPr>
+                <w:sz w:val="20"/>
+                <w:szCs w:val="20"/>
+              </w:rPr>
+              <w:t xml:space="preserve">All angular, </w:t>
+            </w:r>
+            <w:r>
+              <w:rPr>
+                <w:sz w:val="20"/>
+                <w:szCs w:val="20"/>
+              </w:rPr>
+              <w:t>bootstrap libraries</w:t>
+            </w:r>
+            <w:r>
+              <w:rPr>
+                <w:sz w:val="20"/>
+                <w:szCs w:val="20"/>
+              </w:rPr>
+              <w:t xml:space="preserve"> being referenced in the application.</w:t>
+            </w:r>
           </w:p>
         </w:tc>
       </w:tr>
       <w:tr>
+        <w:trPr>
+          <w:cnfStyle w:val="000000100000" w:firstRow="0" w:lastRow="0" w:firstColumn="0" w:lastColumn="0" w:oddVBand="0" w:evenVBand="0" w:oddHBand="1" w:evenHBand="0" w:firstRowFirstColumn="0" w:firstRowLastColumn="0" w:lastRowFirstColumn="0" w:lastRowLastColumn="0"/>
+          <w:trHeight w:val="239"/>
+        </w:trPr>
         <w:tc>
           <w:tcPr>
-            <w:tcW w:w="4508" w:type="dxa"/>
+            <w:cnfStyle w:val="001000000000" w:firstRow="0" w:lastRow="0" w:firstColumn="1" w:lastColumn="0" w:oddVBand="0" w:evenVBand="0" w:oddHBand="0" w:evenHBand="0" w:firstRowFirstColumn="0" w:firstRowLastColumn="0" w:lastRowFirstColumn="0" w:lastRowLastColumn="0"/>
+            <w:tcW w:w="3964" w:type="dxa"/>
           </w:tcPr>
           <w:p>
-            <w:r>
-              <w:t>app/</w:t>
-            </w:r>
-            <w:r>
-              <w:t>scripts</w:t>
+            <w:pPr>
+              <w:rPr>
+                <w:sz w:val="20"/>
+                <w:szCs w:val="20"/>
+              </w:rPr>
+            </w:pPr>
+            <w:r>
+              <w:rPr>
+                <w:sz w:val="20"/>
+                <w:szCs w:val="20"/>
+              </w:rPr>
+              <w:t>app/scripts</w:t>
             </w:r>
           </w:p>
         </w:tc>
         <w:tc>
           <w:tcPr>
-            <w:tcW w:w="4508" w:type="dxa"/>
+            <w:tcW w:w="5501" w:type="dxa"/>
           </w:tcPr>
-          <w:p/>
+          <w:p>
+            <w:pPr>
+              <w:cnfStyle w:val="000000100000" w:firstRow="0" w:lastRow="0" w:firstColumn="0" w:lastColumn="0" w:oddVBand="0" w:evenVBand="0" w:oddHBand="1" w:evenHBand="0" w:firstRowFirstColumn="0" w:firstRowLastColumn="0" w:lastRowFirstColumn="0" w:lastRowLastColumn="0"/>
+              <w:rPr>
+                <w:sz w:val="20"/>
+                <w:szCs w:val="20"/>
+              </w:rPr>
+            </w:pPr>
+            <w:r>
+              <w:rPr>
+                <w:sz w:val="20"/>
+                <w:szCs w:val="20"/>
+              </w:rPr>
+              <w:t>C</w:t>
+            </w:r>
+            <w:r>
+              <w:rPr>
+                <w:sz w:val="20"/>
+                <w:szCs w:val="20"/>
+              </w:rPr>
+              <w:t xml:space="preserve">ontains </w:t>
+            </w:r>
+            <w:r>
+              <w:rPr>
+                <w:sz w:val="20"/>
+                <w:szCs w:val="20"/>
+              </w:rPr>
+              <w:t xml:space="preserve">all </w:t>
+            </w:r>
+            <w:r>
+              <w:rPr>
+                <w:sz w:val="20"/>
+                <w:szCs w:val="20"/>
+              </w:rPr>
+              <w:t>application specific “js” files</w:t>
+            </w:r>
+          </w:p>
         </w:tc>
       </w:tr>
       <w:tr>
+        <w:trPr>
+          <w:trHeight w:val="507"/>
+        </w:trPr>
         <w:tc>
           <w:tcPr>
-            <w:tcW w:w="4508" w:type="dxa"/>
+            <w:cnfStyle w:val="001000000000" w:firstRow="0" w:lastRow="0" w:firstColumn="1" w:lastColumn="0" w:oddVBand="0" w:evenVBand="0" w:oddHBand="0" w:evenHBand="0" w:firstRowFirstColumn="0" w:firstRowLastColumn="0" w:lastRowFirstColumn="0" w:lastRowLastColumn="0"/>
+            <w:tcW w:w="3964" w:type="dxa"/>
           </w:tcPr>
           <w:p>
-            <w:r>
-              <w:t>app/styles</w:t>
+            <w:pPr>
+              <w:rPr>
+                <w:sz w:val="20"/>
+                <w:szCs w:val="20"/>
+              </w:rPr>
+            </w:pPr>
+            <w:r>
+              <w:rPr>
+                <w:sz w:val="20"/>
+                <w:szCs w:val="20"/>
+              </w:rPr>
+              <w:t>app/scripts/app.js</w:t>
             </w:r>
           </w:p>
         </w:tc>
         <w:tc>
           <w:tcPr>
-            <w:tcW w:w="4508" w:type="dxa"/>
+            <w:tcW w:w="5501" w:type="dxa"/>
           </w:tcPr>
-          <w:p/>
+          <w:p>
+            <w:pPr>
+              <w:pStyle w:val="ListParagraph"/>
+              <w:numPr>
+                <w:ilvl w:val="0"/>
+                <w:numId w:val="2"/>
+              </w:numPr>
+              <w:cnfStyle w:val="000000000000" w:firstRow="0" w:lastRow="0" w:firstColumn="0" w:lastColumn="0" w:oddVBand="0" w:evenVBand="0" w:oddHBand="0" w:evenHBand="0" w:firstRowFirstColumn="0" w:firstRowLastColumn="0" w:lastRowFirstColumn="0" w:lastRowLastColumn="0"/>
+              <w:rPr>
+                <w:sz w:val="20"/>
+                <w:szCs w:val="20"/>
+              </w:rPr>
+            </w:pPr>
+            <w:r>
+              <w:rPr>
+                <w:sz w:val="20"/>
+                <w:szCs w:val="20"/>
+              </w:rPr>
+              <w:t xml:space="preserve">Contains </w:t>
+            </w:r>
+            <w:r>
+              <w:rPr>
+                <w:sz w:val="20"/>
+                <w:szCs w:val="20"/>
+              </w:rPr>
+              <w:t xml:space="preserve">the </w:t>
+            </w:r>
+            <w:r>
+              <w:rPr>
+                <w:b/>
+                <w:sz w:val="20"/>
+                <w:szCs w:val="20"/>
+              </w:rPr>
+              <w:t>routing</w:t>
+            </w:r>
+            <w:r>
+              <w:rPr>
+                <w:b/>
+                <w:sz w:val="20"/>
+                <w:szCs w:val="20"/>
+              </w:rPr>
+              <w:t xml:space="preserve"> logic</w:t>
+            </w:r>
+            <w:r>
+              <w:rPr>
+                <w:sz w:val="20"/>
+                <w:szCs w:val="20"/>
+              </w:rPr>
+              <w:t xml:space="preserve"> to demonstrate routing scenario in a web application.</w:t>
+            </w:r>
+          </w:p>
+          <w:p>
+            <w:pPr>
+              <w:pStyle w:val="ListParagraph"/>
+              <w:numPr>
+                <w:ilvl w:val="0"/>
+                <w:numId w:val="2"/>
+              </w:numPr>
+              <w:cnfStyle w:val="000000000000" w:firstRow="0" w:lastRow="0" w:firstColumn="0" w:lastColumn="0" w:oddVBand="0" w:evenVBand="0" w:oddHBand="0" w:evenHBand="0" w:firstRowFirstColumn="0" w:firstRowLastColumn="0" w:lastRowFirstColumn="0" w:lastRowLastColumn="0"/>
+              <w:rPr>
+                <w:sz w:val="20"/>
+                <w:szCs w:val="20"/>
+              </w:rPr>
+            </w:pPr>
+            <w:r>
+              <w:rPr>
+                <w:sz w:val="20"/>
+                <w:szCs w:val="20"/>
+              </w:rPr>
+              <w:t xml:space="preserve">I have only produced one form and hence have one routing logic. </w:t>
+            </w:r>
+          </w:p>
+          <w:p>
+            <w:pPr>
+              <w:pStyle w:val="ListParagraph"/>
+              <w:numPr>
+                <w:ilvl w:val="0"/>
+                <w:numId w:val="2"/>
+              </w:numPr>
+              <w:cnfStyle w:val="000000000000" w:firstRow="0" w:lastRow="0" w:firstColumn="0" w:lastColumn="0" w:oddVBand="0" w:evenVBand="0" w:oddHBand="0" w:evenHBand="0" w:firstRowFirstColumn="0" w:firstRowLastColumn="0" w:lastRowFirstColumn="0" w:lastRowLastColumn="0"/>
+              <w:rPr>
+                <w:sz w:val="20"/>
+                <w:szCs w:val="20"/>
+              </w:rPr>
+            </w:pPr>
+            <w:r>
+              <w:rPr>
+                <w:sz w:val="20"/>
+                <w:szCs w:val="20"/>
+              </w:rPr>
+              <w:t>We can have multiple pages having multiple routing logic embedded here</w:t>
+            </w:r>
+            <w:r>
+              <w:rPr>
+                <w:sz w:val="20"/>
+                <w:szCs w:val="20"/>
+              </w:rPr>
+              <w:t>.</w:t>
+            </w:r>
+          </w:p>
+          <w:p>
+            <w:pPr>
+              <w:pStyle w:val="ListParagraph"/>
+              <w:numPr>
+                <w:ilvl w:val="0"/>
+                <w:numId w:val="2"/>
+              </w:numPr>
+              <w:cnfStyle w:val="000000000000" w:firstRow="0" w:lastRow="0" w:firstColumn="0" w:lastColumn="0" w:oddVBand="0" w:evenVBand="0" w:oddHBand="0" w:evenHBand="0" w:firstRowFirstColumn="0" w:firstRowLastColumn="0" w:lastRowFirstColumn="0" w:lastRowLastColumn="0"/>
+              <w:rPr>
+                <w:sz w:val="20"/>
+                <w:szCs w:val="20"/>
+              </w:rPr>
+            </w:pPr>
+            <w:r>
+              <w:rPr>
+                <w:sz w:val="20"/>
+                <w:szCs w:val="20"/>
+              </w:rPr>
+              <w:t>We can also use “</w:t>
+            </w:r>
+            <w:r>
+              <w:rPr>
+                <w:b/>
+                <w:sz w:val="20"/>
+                <w:szCs w:val="20"/>
+              </w:rPr>
+              <w:t>ui-router</w:t>
+            </w:r>
+            <w:r>
+              <w:rPr>
+                <w:sz w:val="20"/>
+                <w:szCs w:val="20"/>
+              </w:rPr>
+              <w:t>” to define and route based on states</w:t>
+            </w:r>
+          </w:p>
         </w:tc>
       </w:tr>
       <w:tr>
+        <w:trPr>
+          <w:cnfStyle w:val="000000100000" w:firstRow="0" w:lastRow="0" w:firstColumn="0" w:lastColumn="0" w:oddVBand="0" w:evenVBand="0" w:oddHBand="1" w:evenHBand="0" w:firstRowFirstColumn="0" w:firstRowLastColumn="0" w:lastRowFirstColumn="0" w:lastRowLastColumn="0"/>
+          <w:trHeight w:val="1509"/>
+        </w:trPr>
         <w:tc>
           <w:tcPr>
-            <w:tcW w:w="4508" w:type="dxa"/>
+            <w:cnfStyle w:val="001000000000" w:firstRow="0" w:lastRow="0" w:firstColumn="1" w:lastColumn="0" w:oddVBand="0" w:evenVBand="0" w:oddHBand="0" w:evenHBand="0" w:firstRowFirstColumn="0" w:firstRowLastColumn="0" w:lastRowFirstColumn="0" w:lastRowLastColumn="0"/>
+            <w:tcW w:w="3964" w:type="dxa"/>
           </w:tcPr>
           <w:p>
-            <w:r>
-              <w:t>app/</w:t>
-            </w:r>
-            <w:r>
-              <w:t>views</w:t>
+            <w:pPr>
+              <w:rPr>
+                <w:sz w:val="20"/>
+                <w:szCs w:val="20"/>
+              </w:rPr>
+            </w:pPr>
+            <w:r>
+              <w:rPr>
+                <w:sz w:val="20"/>
+                <w:szCs w:val="20"/>
+              </w:rPr>
+              <w:t>app/scripts</w:t>
+            </w:r>
+            <w:r>
+              <w:rPr>
+                <w:sz w:val="20"/>
+                <w:szCs w:val="20"/>
+              </w:rPr>
+              <w:t>/controllers/form.js</w:t>
             </w:r>
           </w:p>
         </w:tc>
         <w:tc>
           <w:tcPr>
-            <w:tcW w:w="4508" w:type="dxa"/>
+            <w:tcW w:w="5501" w:type="dxa"/>
           </w:tcPr>
-          <w:p/>
+          <w:p>
+            <w:pPr>
+              <w:pStyle w:val="ListParagraph"/>
+              <w:numPr>
+                <w:ilvl w:val="0"/>
+                <w:numId w:val="3"/>
+              </w:numPr>
+              <w:cnfStyle w:val="000000100000" w:firstRow="0" w:lastRow="0" w:firstColumn="0" w:lastColumn="0" w:oddVBand="0" w:evenVBand="0" w:oddHBand="1" w:evenHBand="0" w:firstRowFirstColumn="0" w:firstRowLastColumn="0" w:lastRowFirstColumn="0" w:lastRowLastColumn="0"/>
+              <w:rPr>
+                <w:sz w:val="20"/>
+                <w:szCs w:val="20"/>
+              </w:rPr>
+            </w:pPr>
+            <w:r>
+              <w:rPr>
+                <w:b/>
+                <w:sz w:val="20"/>
+                <w:szCs w:val="20"/>
+                <w:u w:val="single"/>
+              </w:rPr>
+              <w:t>Controllers</w:t>
+            </w:r>
+            <w:r>
+              <w:rPr>
+                <w:sz w:val="20"/>
+                <w:szCs w:val="20"/>
+              </w:rPr>
+              <w:t xml:space="preserve"> in “</w:t>
+            </w:r>
+            <w:r>
+              <w:rPr>
+                <w:b/>
+                <w:sz w:val="20"/>
+                <w:szCs w:val="20"/>
+              </w:rPr>
+              <w:t>AngularJS</w:t>
+            </w:r>
+            <w:r>
+              <w:rPr>
+                <w:sz w:val="20"/>
+                <w:szCs w:val="20"/>
+              </w:rPr>
+              <w:t>” help us define the bu</w:t>
+            </w:r>
+            <w:r>
+              <w:rPr>
+                <w:sz w:val="20"/>
+                <w:szCs w:val="20"/>
+              </w:rPr>
+              <w:t>siness logic of the application and basically binds to the core concept called “</w:t>
+            </w:r>
+            <w:r>
+              <w:rPr>
+                <w:b/>
+                <w:sz w:val="20"/>
+                <w:szCs w:val="20"/>
+              </w:rPr>
+              <w:t>SCOPE</w:t>
+            </w:r>
+            <w:r>
+              <w:rPr>
+                <w:sz w:val="20"/>
+                <w:szCs w:val="20"/>
+              </w:rPr>
+              <w:t>”</w:t>
+            </w:r>
+          </w:p>
+          <w:p>
+            <w:pPr>
+              <w:pStyle w:val="ListParagraph"/>
+              <w:numPr>
+                <w:ilvl w:val="0"/>
+                <w:numId w:val="3"/>
+              </w:numPr>
+              <w:cnfStyle w:val="000000100000" w:firstRow="0" w:lastRow="0" w:firstColumn="0" w:lastColumn="0" w:oddVBand="0" w:evenVBand="0" w:oddHBand="1" w:evenHBand="0" w:firstRowFirstColumn="0" w:firstRowLastColumn="0" w:lastRowFirstColumn="0" w:lastRowLastColumn="0"/>
+              <w:rPr>
+                <w:sz w:val="20"/>
+                <w:szCs w:val="20"/>
+              </w:rPr>
+            </w:pPr>
+            <w:r>
+              <w:rPr>
+                <w:b/>
+                <w:sz w:val="20"/>
+                <w:szCs w:val="20"/>
+              </w:rPr>
+              <w:t>SCOPE</w:t>
+            </w:r>
+            <w:r>
+              <w:rPr>
+                <w:sz w:val="20"/>
+                <w:szCs w:val="20"/>
+              </w:rPr>
+              <w:t xml:space="preserve"> is the bridge between controller and view and helps binds values either single way or two way.</w:t>
+            </w:r>
+          </w:p>
+          <w:p>
+            <w:pPr>
+              <w:pStyle w:val="ListParagraph"/>
+              <w:numPr>
+                <w:ilvl w:val="0"/>
+                <w:numId w:val="3"/>
+              </w:numPr>
+              <w:cnfStyle w:val="000000100000" w:firstRow="0" w:lastRow="0" w:firstColumn="0" w:lastColumn="0" w:oddVBand="0" w:evenVBand="0" w:oddHBand="1" w:evenHBand="0" w:firstRowFirstColumn="0" w:firstRowLastColumn="0" w:lastRowFirstColumn="0" w:lastRowLastColumn="0"/>
+              <w:rPr>
+                <w:sz w:val="20"/>
+                <w:szCs w:val="20"/>
+              </w:rPr>
+            </w:pPr>
+            <w:r>
+              <w:rPr>
+                <w:sz w:val="20"/>
+                <w:szCs w:val="20"/>
+              </w:rPr>
+              <w:t>Here a small controller “</w:t>
+            </w:r>
+            <w:r>
+              <w:rPr>
+                <w:b/>
+                <w:sz w:val="20"/>
+                <w:szCs w:val="20"/>
+              </w:rPr>
+              <w:t>form.js</w:t>
+            </w:r>
+            <w:r>
+              <w:rPr>
+                <w:sz w:val="20"/>
+                <w:szCs w:val="20"/>
+              </w:rPr>
+              <w:t>” has been defined to give a feel of how controllers work.</w:t>
+            </w:r>
+          </w:p>
+          <w:p>
+            <w:pPr>
+              <w:pStyle w:val="ListParagraph"/>
+              <w:numPr>
+                <w:ilvl w:val="0"/>
+                <w:numId w:val="3"/>
+              </w:numPr>
+              <w:cnfStyle w:val="000000100000" w:firstRow="0" w:lastRow="0" w:firstColumn="0" w:lastColumn="0" w:oddVBand="0" w:evenVBand="0" w:oddHBand="1" w:evenHBand="0" w:firstRowFirstColumn="0" w:firstRowLastColumn="0" w:lastRowFirstColumn="0" w:lastRowLastColumn="0"/>
+              <w:rPr>
+                <w:sz w:val="20"/>
+                <w:szCs w:val="20"/>
+              </w:rPr>
+            </w:pPr>
+            <w:r>
+              <w:rPr>
+                <w:sz w:val="20"/>
+                <w:szCs w:val="20"/>
+              </w:rPr>
+              <w:t>The controller basically checks for “</w:t>
+            </w:r>
+            <w:r>
+              <w:rPr>
+                <w:sz w:val="20"/>
+                <w:szCs w:val="20"/>
+              </w:rPr>
+              <w:t>empty</w:t>
+            </w:r>
+            <w:r>
+              <w:rPr>
+                <w:sz w:val="20"/>
+                <w:szCs w:val="20"/>
+              </w:rPr>
+              <w:t xml:space="preserve"> fields” etc bef</w:t>
+            </w:r>
+            <w:r>
+              <w:rPr>
+                <w:sz w:val="20"/>
+                <w:szCs w:val="20"/>
+              </w:rPr>
+              <w:t xml:space="preserve">ore enabling the action buttons which is binded to the forms through </w:t>
+            </w:r>
+            <w:r>
+              <w:rPr>
+                <w:b/>
+                <w:sz w:val="20"/>
+                <w:szCs w:val="20"/>
+              </w:rPr>
+              <w:t>$scope</w:t>
+            </w:r>
+            <w:r>
+              <w:rPr>
+                <w:sz w:val="20"/>
+                <w:szCs w:val="20"/>
+              </w:rPr>
+              <w:t xml:space="preserve">. </w:t>
+            </w:r>
+          </w:p>
         </w:tc>
       </w:tr>
       <w:tr>
+        <w:trPr>
+          <w:trHeight w:val="2764"/>
+        </w:trPr>
         <w:tc>
           <w:tcPr>
-            <w:tcW w:w="4508" w:type="dxa"/>
+            <w:cnfStyle w:val="001000000000" w:firstRow="0" w:lastRow="0" w:firstColumn="1" w:lastColumn="0" w:oddVBand="0" w:evenVBand="0" w:oddHBand="0" w:evenHBand="0" w:firstRowFirstColumn="0" w:firstRowLastColumn="0" w:lastRowFirstColumn="0" w:lastRowLastColumn="0"/>
+            <w:tcW w:w="3964" w:type="dxa"/>
           </w:tcPr>
           <w:p>
-            <w:r>
-              <w:t>Index.html</w:t>
+            <w:pPr>
+              <w:rPr>
+                <w:sz w:val="20"/>
+                <w:szCs w:val="20"/>
+              </w:rPr>
+            </w:pPr>
+            <w:r>
+              <w:rPr>
+                <w:sz w:val="20"/>
+                <w:szCs w:val="20"/>
+              </w:rPr>
+              <w:t>app/scripts</w:t>
+            </w:r>
+            <w:r>
+              <w:rPr>
+                <w:sz w:val="20"/>
+                <w:szCs w:val="20"/>
+              </w:rPr>
+              <w:t>/directives/alphabets-only.js</w:t>
+            </w:r>
+          </w:p>
+          <w:p>
+            <w:pPr>
+              <w:rPr>
+                <w:sz w:val="20"/>
+                <w:szCs w:val="20"/>
+              </w:rPr>
+            </w:pPr>
+            <w:r>
+              <w:rPr>
+                <w:sz w:val="20"/>
+                <w:szCs w:val="20"/>
+              </w:rPr>
+              <w:t>app/scripts/directives/</w:t>
+            </w:r>
+            <w:r>
+              <w:rPr>
+                <w:sz w:val="20"/>
+                <w:szCs w:val="20"/>
+              </w:rPr>
+              <w:t>numbers</w:t>
+            </w:r>
+            <w:r>
+              <w:rPr>
+                <w:sz w:val="20"/>
+                <w:szCs w:val="20"/>
+              </w:rPr>
+              <w:t>-only.js</w:t>
             </w:r>
           </w:p>
         </w:tc>
         <w:tc>
           <w:tcPr>
-            <w:tcW w:w="4508" w:type="dxa"/>
+            <w:tcW w:w="5501" w:type="dxa"/>
           </w:tcPr>
-          <w:p/>
+          <w:p>
+            <w:pPr>
+              <w:pStyle w:val="ListParagraph"/>
+              <w:numPr>
+                <w:ilvl w:val="0"/>
+                <w:numId w:val="4"/>
+              </w:numPr>
+              <w:cnfStyle w:val="000000000000" w:firstRow="0" w:lastRow="0" w:firstColumn="0" w:lastColumn="0" w:oddVBand="0" w:evenVBand="0" w:oddHBand="0" w:evenHBand="0" w:firstRowFirstColumn="0" w:firstRowLastColumn="0" w:lastRowFirstColumn="0" w:lastRowLastColumn="0"/>
+              <w:rPr>
+                <w:sz w:val="20"/>
+                <w:szCs w:val="20"/>
+              </w:rPr>
+            </w:pPr>
+            <w:r>
+              <w:rPr>
+                <w:b/>
+                <w:sz w:val="20"/>
+                <w:szCs w:val="20"/>
+                <w:u w:val="single"/>
+              </w:rPr>
+              <w:t>Directives</w:t>
+            </w:r>
+            <w:r>
+              <w:rPr>
+                <w:sz w:val="20"/>
+                <w:szCs w:val="20"/>
+              </w:rPr>
+              <w:t xml:space="preserve"> are the core </w:t>
+            </w:r>
+            <w:r>
+              <w:rPr>
+                <w:sz w:val="20"/>
+                <w:szCs w:val="20"/>
+              </w:rPr>
+              <w:t xml:space="preserve">concept </w:t>
+            </w:r>
+            <w:r>
+              <w:rPr>
+                <w:sz w:val="20"/>
+                <w:szCs w:val="20"/>
+              </w:rPr>
+              <w:t xml:space="preserve">of </w:t>
+            </w:r>
+            <w:r>
+              <w:rPr>
+                <w:sz w:val="20"/>
+                <w:szCs w:val="20"/>
+              </w:rPr>
+              <w:t>“</w:t>
+            </w:r>
+            <w:r>
+              <w:rPr>
+                <w:b/>
+                <w:sz w:val="20"/>
+                <w:szCs w:val="20"/>
+              </w:rPr>
+              <w:t>AngularJS</w:t>
+            </w:r>
+            <w:r>
+              <w:rPr>
+                <w:sz w:val="20"/>
+                <w:szCs w:val="20"/>
+              </w:rPr>
+              <w:t>”.</w:t>
+            </w:r>
+          </w:p>
+          <w:p>
+            <w:pPr>
+              <w:pStyle w:val="ListParagraph"/>
+              <w:numPr>
+                <w:ilvl w:val="0"/>
+                <w:numId w:val="4"/>
+              </w:numPr>
+              <w:cnfStyle w:val="000000000000" w:firstRow="0" w:lastRow="0" w:firstColumn="0" w:lastColumn="0" w:oddVBand="0" w:evenVBand="0" w:oddHBand="0" w:evenHBand="0" w:firstRowFirstColumn="0" w:firstRowLastColumn="0" w:lastRowFirstColumn="0" w:lastRowLastColumn="0"/>
+              <w:rPr>
+                <w:sz w:val="20"/>
+                <w:szCs w:val="20"/>
+              </w:rPr>
+            </w:pPr>
+            <w:r>
+              <w:rPr>
+                <w:sz w:val="20"/>
+                <w:szCs w:val="20"/>
+              </w:rPr>
+              <w:t>Directives give definition to the DOM which makes this concept pretty strong in Angular JS</w:t>
+            </w:r>
+            <w:r>
+              <w:rPr>
+                <w:sz w:val="20"/>
+                <w:szCs w:val="20"/>
+              </w:rPr>
+              <w:t>.</w:t>
+            </w:r>
+          </w:p>
+          <w:p>
+            <w:pPr>
+              <w:pStyle w:val="ListParagraph"/>
+              <w:numPr>
+                <w:ilvl w:val="0"/>
+                <w:numId w:val="4"/>
+              </w:numPr>
+              <w:cnfStyle w:val="000000000000" w:firstRow="0" w:lastRow="0" w:firstColumn="0" w:lastColumn="0" w:oddVBand="0" w:evenVBand="0" w:oddHBand="0" w:evenHBand="0" w:firstRowFirstColumn="0" w:firstRowLastColumn="0" w:lastRowFirstColumn="0" w:lastRowLastColumn="0"/>
+              <w:rPr>
+                <w:sz w:val="20"/>
+                <w:szCs w:val="20"/>
+              </w:rPr>
+            </w:pPr>
+            <w:r>
+              <w:rPr>
+                <w:sz w:val="20"/>
+                <w:szCs w:val="20"/>
+              </w:rPr>
+              <w:t>It can help you define customized behaviour to the elements.</w:t>
+            </w:r>
+          </w:p>
+          <w:p>
+            <w:pPr>
+              <w:pStyle w:val="ListParagraph"/>
+              <w:numPr>
+                <w:ilvl w:val="0"/>
+                <w:numId w:val="4"/>
+              </w:numPr>
+              <w:cnfStyle w:val="000000000000" w:firstRow="0" w:lastRow="0" w:firstColumn="0" w:lastColumn="0" w:oddVBand="0" w:evenVBand="0" w:oddHBand="0" w:evenHBand="0" w:firstRowFirstColumn="0" w:firstRowLastColumn="0" w:lastRowFirstColumn="0" w:lastRowLastColumn="0"/>
+              <w:rPr>
+                <w:sz w:val="20"/>
+                <w:szCs w:val="20"/>
+              </w:rPr>
+            </w:pPr>
+            <w:r>
+              <w:rPr>
+                <w:b/>
+                <w:sz w:val="20"/>
+                <w:szCs w:val="20"/>
+              </w:rPr>
+              <w:t>ng-app</w:t>
+            </w:r>
+            <w:r>
+              <w:rPr>
+                <w:b/>
+                <w:sz w:val="20"/>
+                <w:szCs w:val="20"/>
+              </w:rPr>
+              <w:t>, ng-click etc</w:t>
+            </w:r>
+            <w:r>
+              <w:rPr>
+                <w:sz w:val="20"/>
+                <w:szCs w:val="20"/>
+              </w:rPr>
+              <w:t xml:space="preserve"> are few such concepts that help us define the behaviour.</w:t>
+            </w:r>
+          </w:p>
+          <w:p>
+            <w:pPr>
+              <w:pStyle w:val="ListParagraph"/>
+              <w:numPr>
+                <w:ilvl w:val="0"/>
+                <w:numId w:val="4"/>
+              </w:numPr>
+              <w:cnfStyle w:val="000000000000" w:firstRow="0" w:lastRow="0" w:firstColumn="0" w:lastColumn="0" w:oddVBand="0" w:evenVBand="0" w:oddHBand="0" w:evenHBand="0" w:firstRowFirstColumn="0" w:firstRowLastColumn="0" w:lastRowFirstColumn="0" w:lastRowLastColumn="0"/>
+              <w:rPr>
+                <w:sz w:val="20"/>
+                <w:szCs w:val="20"/>
+              </w:rPr>
+            </w:pPr>
+            <w:r>
+              <w:rPr>
+                <w:sz w:val="20"/>
+                <w:szCs w:val="20"/>
+              </w:rPr>
+              <w:t>I have created 2 customized directives “</w:t>
+            </w:r>
+            <w:r>
+              <w:rPr>
+                <w:b/>
+                <w:sz w:val="20"/>
+                <w:szCs w:val="20"/>
+              </w:rPr>
+              <w:t>alphabets-only</w:t>
+            </w:r>
+            <w:r>
+              <w:rPr>
+                <w:sz w:val="20"/>
+                <w:szCs w:val="20"/>
+              </w:rPr>
+              <w:t>” and “</w:t>
+            </w:r>
+            <w:r>
+              <w:rPr>
+                <w:b/>
+                <w:sz w:val="20"/>
+                <w:szCs w:val="20"/>
+              </w:rPr>
+              <w:t>numbers-only</w:t>
+            </w:r>
+            <w:r>
+              <w:rPr>
+                <w:sz w:val="20"/>
+                <w:szCs w:val="20"/>
+              </w:rPr>
+              <w:t>” and have used these with the input boxes to basically restrict the use alphabets and numbers based on input type.</w:t>
+            </w:r>
+          </w:p>
+        </w:tc>
+      </w:tr>
+      <w:tr>
+        <w:trPr>
+          <w:cnfStyle w:val="000000100000" w:firstRow="0" w:lastRow="0" w:firstColumn="0" w:lastColumn="0" w:oddVBand="0" w:evenVBand="0" w:oddHBand="1" w:evenHBand="0" w:firstRowFirstColumn="0" w:firstRowLastColumn="0" w:lastRowFirstColumn="0" w:lastRowLastColumn="0"/>
+          <w:trHeight w:val="507"/>
+        </w:trPr>
+        <w:tc>
+          <w:tcPr>
+            <w:cnfStyle w:val="001000000000" w:firstRow="0" w:lastRow="0" w:firstColumn="1" w:lastColumn="0" w:oddVBand="0" w:evenVBand="0" w:oddHBand="0" w:evenHBand="0" w:firstRowFirstColumn="0" w:firstRowLastColumn="0" w:lastRowFirstColumn="0" w:lastRowLastColumn="0"/>
+            <w:tcW w:w="3964" w:type="dxa"/>
+          </w:tcPr>
+          <w:p>
+            <w:pPr>
+              <w:rPr>
+                <w:sz w:val="20"/>
+                <w:szCs w:val="20"/>
+              </w:rPr>
+            </w:pPr>
+            <w:r>
+              <w:rPr>
+                <w:sz w:val="20"/>
+                <w:szCs w:val="20"/>
+              </w:rPr>
+              <w:t>app/styles</w:t>
+            </w:r>
+            <w:r>
+              <w:rPr>
+                <w:sz w:val="20"/>
+                <w:szCs w:val="20"/>
+              </w:rPr>
+              <w:t>/main.css</w:t>
+            </w:r>
+          </w:p>
+        </w:tc>
+        <w:tc>
+          <w:tcPr>
+            <w:tcW w:w="5501" w:type="dxa"/>
+          </w:tcPr>
+          <w:p>
+            <w:pPr>
+              <w:cnfStyle w:val="000000100000" w:firstRow="0" w:lastRow="0" w:firstColumn="0" w:lastColumn="0" w:oddVBand="0" w:evenVBand="0" w:oddHBand="1" w:evenHBand="0" w:firstRowFirstColumn="0" w:firstRowLastColumn="0" w:lastRowFirstColumn="0" w:lastRowLastColumn="0"/>
+              <w:rPr>
+                <w:sz w:val="20"/>
+                <w:szCs w:val="20"/>
+              </w:rPr>
+            </w:pPr>
+            <w:r>
+              <w:rPr>
+                <w:sz w:val="20"/>
+                <w:szCs w:val="20"/>
+              </w:rPr>
+              <w:t>Basic styling applied to the form. This can be extended to use animations etc using CSS3.</w:t>
+            </w:r>
+          </w:p>
+        </w:tc>
+      </w:tr>
+      <w:tr>
+        <w:trPr>
+          <w:trHeight w:val="747"/>
+        </w:trPr>
+        <w:tc>
+          <w:tcPr>
+            <w:cnfStyle w:val="001000000000" w:firstRow="0" w:lastRow="0" w:firstColumn="1" w:lastColumn="0" w:oddVBand="0" w:evenVBand="0" w:oddHBand="0" w:evenHBand="0" w:firstRowFirstColumn="0" w:firstRowLastColumn="0" w:lastRowFirstColumn="0" w:lastRowLastColumn="0"/>
+            <w:tcW w:w="3964" w:type="dxa"/>
+          </w:tcPr>
+          <w:p>
+            <w:pPr>
+              <w:rPr>
+                <w:sz w:val="20"/>
+                <w:szCs w:val="20"/>
+              </w:rPr>
+            </w:pPr>
+            <w:r>
+              <w:rPr>
+                <w:sz w:val="20"/>
+                <w:szCs w:val="20"/>
+              </w:rPr>
+              <w:t>app/views</w:t>
+            </w:r>
+            <w:r>
+              <w:rPr>
+                <w:sz w:val="20"/>
+                <w:szCs w:val="20"/>
+              </w:rPr>
+              <w:t>/forms.html</w:t>
+            </w:r>
+          </w:p>
+        </w:tc>
+        <w:tc>
+          <w:tcPr>
+            <w:tcW w:w="5501" w:type="dxa"/>
+          </w:tcPr>
+          <w:p>
+            <w:pPr>
+              <w:pStyle w:val="ListParagraph"/>
+              <w:numPr>
+                <w:ilvl w:val="0"/>
+                <w:numId w:val="5"/>
+              </w:numPr>
+              <w:cnfStyle w:val="000000000000" w:firstRow="0" w:lastRow="0" w:firstColumn="0" w:lastColumn="0" w:oddVBand="0" w:evenVBand="0" w:oddHBand="0" w:evenHBand="0" w:firstRowFirstColumn="0" w:firstRowLastColumn="0" w:lastRowFirstColumn="0" w:lastRowLastColumn="0"/>
+              <w:rPr>
+                <w:sz w:val="20"/>
+                <w:szCs w:val="20"/>
+              </w:rPr>
+            </w:pPr>
+            <w:r>
+              <w:rPr>
+                <w:sz w:val="20"/>
+                <w:szCs w:val="20"/>
+              </w:rPr>
+              <w:t>Template definition</w:t>
+            </w:r>
+            <w:r>
+              <w:rPr>
+                <w:sz w:val="20"/>
+                <w:szCs w:val="20"/>
+              </w:rPr>
+              <w:t xml:space="preserve"> </w:t>
+            </w:r>
+            <w:r>
+              <w:rPr>
+                <w:sz w:val="20"/>
+                <w:szCs w:val="20"/>
+              </w:rPr>
+              <w:t xml:space="preserve">of </w:t>
+            </w:r>
+            <w:r>
+              <w:rPr>
+                <w:sz w:val="20"/>
+                <w:szCs w:val="20"/>
+              </w:rPr>
+              <w:t xml:space="preserve">the form. </w:t>
+            </w:r>
+          </w:p>
+          <w:p>
+            <w:pPr>
+              <w:pStyle w:val="ListParagraph"/>
+              <w:numPr>
+                <w:ilvl w:val="0"/>
+                <w:numId w:val="5"/>
+              </w:numPr>
+              <w:cnfStyle w:val="000000000000" w:firstRow="0" w:lastRow="0" w:firstColumn="0" w:lastColumn="0" w:oddVBand="0" w:evenVBand="0" w:oddHBand="0" w:evenHBand="0" w:firstRowFirstColumn="0" w:firstRowLastColumn="0" w:lastRowFirstColumn="0" w:lastRowLastColumn="0"/>
+              <w:rPr>
+                <w:sz w:val="20"/>
+                <w:szCs w:val="20"/>
+              </w:rPr>
+            </w:pPr>
+            <w:r>
+              <w:rPr>
+                <w:sz w:val="20"/>
+                <w:szCs w:val="20"/>
+              </w:rPr>
+              <w:t xml:space="preserve">From </w:t>
+            </w:r>
+            <w:r>
+              <w:rPr>
+                <w:b/>
+                <w:sz w:val="20"/>
+                <w:szCs w:val="20"/>
+              </w:rPr>
+              <w:t>app.js</w:t>
+            </w:r>
+            <w:r>
+              <w:rPr>
+                <w:sz w:val="20"/>
+                <w:szCs w:val="20"/>
+              </w:rPr>
+              <w:t xml:space="preserve"> the request is routed across to this template which contains a view of the form</w:t>
+            </w:r>
+          </w:p>
+        </w:tc>
+      </w:tr>
+      <w:tr>
+        <w:trPr>
+          <w:cnfStyle w:val="000000100000" w:firstRow="0" w:lastRow="0" w:firstColumn="0" w:lastColumn="0" w:oddVBand="0" w:evenVBand="0" w:oddHBand="1" w:evenHBand="0" w:firstRowFirstColumn="0" w:firstRowLastColumn="0" w:lastRowFirstColumn="0" w:lastRowLastColumn="0"/>
+          <w:trHeight w:val="1763"/>
+        </w:trPr>
+        <w:tc>
+          <w:tcPr>
+            <w:cnfStyle w:val="001000000000" w:firstRow="0" w:lastRow="0" w:firstColumn="1" w:lastColumn="0" w:oddVBand="0" w:evenVBand="0" w:oddHBand="0" w:evenHBand="0" w:firstRowFirstColumn="0" w:firstRowLastColumn="0" w:lastRowFirstColumn="0" w:lastRowLastColumn="0"/>
+            <w:tcW w:w="3964" w:type="dxa"/>
+          </w:tcPr>
+          <w:p>
+            <w:pPr>
+              <w:rPr>
+                <w:sz w:val="20"/>
+                <w:szCs w:val="20"/>
+              </w:rPr>
+            </w:pPr>
+            <w:r>
+              <w:rPr>
+                <w:sz w:val="20"/>
+                <w:szCs w:val="20"/>
+              </w:rPr>
+              <w:t>Index.html</w:t>
+            </w:r>
+          </w:p>
+        </w:tc>
+        <w:tc>
+          <w:tcPr>
+            <w:tcW w:w="5501" w:type="dxa"/>
+          </w:tcPr>
+          <w:p>
+            <w:pPr>
+              <w:pStyle w:val="ListParagraph"/>
+              <w:numPr>
+                <w:ilvl w:val="0"/>
+                <w:numId w:val="6"/>
+              </w:numPr>
+              <w:cnfStyle w:val="000000100000" w:firstRow="0" w:lastRow="0" w:firstColumn="0" w:lastColumn="0" w:oddVBand="0" w:evenVBand="0" w:oddHBand="1" w:evenHBand="0" w:firstRowFirstColumn="0" w:firstRowLastColumn="0" w:lastRowFirstColumn="0" w:lastRowLastColumn="0"/>
+              <w:rPr>
+                <w:sz w:val="20"/>
+                <w:szCs w:val="20"/>
+              </w:rPr>
+            </w:pPr>
+            <w:r>
+              <w:rPr>
+                <w:sz w:val="20"/>
+                <w:szCs w:val="20"/>
+              </w:rPr>
+              <w:t xml:space="preserve">Base structure/container for the template </w:t>
+            </w:r>
+            <w:r>
+              <w:rPr>
+                <w:b/>
+                <w:sz w:val="20"/>
+                <w:szCs w:val="20"/>
+              </w:rPr>
+              <w:t>form.html.</w:t>
+            </w:r>
+            <w:r>
+              <w:rPr>
+                <w:sz w:val="20"/>
+                <w:szCs w:val="20"/>
+              </w:rPr>
+              <w:t xml:space="preserve"> </w:t>
+            </w:r>
+          </w:p>
+          <w:p>
+            <w:pPr>
+              <w:pStyle w:val="ListParagraph"/>
+              <w:numPr>
+                <w:ilvl w:val="0"/>
+                <w:numId w:val="6"/>
+              </w:numPr>
+              <w:cnfStyle w:val="000000100000" w:firstRow="0" w:lastRow="0" w:firstColumn="0" w:lastColumn="0" w:oddVBand="0" w:evenVBand="0" w:oddHBand="1" w:evenHBand="0" w:firstRowFirstColumn="0" w:firstRowLastColumn="0" w:lastRowFirstColumn="0" w:lastRowLastColumn="0"/>
+              <w:rPr>
+                <w:sz w:val="20"/>
+                <w:szCs w:val="20"/>
+              </w:rPr>
+            </w:pPr>
+            <w:r>
+              <w:rPr>
+                <w:sz w:val="20"/>
+                <w:szCs w:val="20"/>
+              </w:rPr>
+              <w:t xml:space="preserve">As you can see in the file, we only have </w:t>
+            </w:r>
+            <w:r>
+              <w:rPr>
+                <w:b/>
+                <w:sz w:val="20"/>
+                <w:szCs w:val="20"/>
+              </w:rPr>
+              <w:t>ng-view</w:t>
+            </w:r>
+            <w:r>
+              <w:rPr>
+                <w:sz w:val="20"/>
+                <w:szCs w:val="20"/>
+              </w:rPr>
+              <w:t xml:space="preserve"> which basically renders all the templates based on the routing logic.</w:t>
+            </w:r>
+          </w:p>
+          <w:p>
+            <w:pPr>
+              <w:pStyle w:val="ListParagraph"/>
+              <w:numPr>
+                <w:ilvl w:val="0"/>
+                <w:numId w:val="6"/>
+              </w:numPr>
+              <w:cnfStyle w:val="000000100000" w:firstRow="0" w:lastRow="0" w:firstColumn="0" w:lastColumn="0" w:oddVBand="0" w:evenVBand="0" w:oddHBand="1" w:evenHBand="0" w:firstRowFirstColumn="0" w:firstRowLastColumn="0" w:lastRowFirstColumn="0" w:lastRowLastColumn="0"/>
+              <w:rPr>
+                <w:sz w:val="20"/>
+                <w:szCs w:val="20"/>
+              </w:rPr>
+            </w:pPr>
+            <w:r>
+              <w:rPr>
+                <w:sz w:val="20"/>
+                <w:szCs w:val="20"/>
+              </w:rPr>
+              <w:t xml:space="preserve">Another concert that we can use over here is </w:t>
+            </w:r>
+            <w:r>
+              <w:rPr>
+                <w:sz w:val="20"/>
+                <w:szCs w:val="20"/>
+              </w:rPr>
+              <w:t>“</w:t>
+            </w:r>
+            <w:r>
+              <w:rPr>
+                <w:b/>
+                <w:sz w:val="20"/>
+                <w:szCs w:val="20"/>
+              </w:rPr>
+              <w:t>ui-router</w:t>
+            </w:r>
+            <w:r>
+              <w:rPr>
+                <w:b/>
+                <w:sz w:val="20"/>
+                <w:szCs w:val="20"/>
+              </w:rPr>
+              <w:t>”</w:t>
+            </w:r>
+            <w:r>
+              <w:rPr>
+                <w:sz w:val="20"/>
+                <w:szCs w:val="20"/>
+              </w:rPr>
+              <w:t xml:space="preserve"> which routes based on states.</w:t>
+            </w:r>
+          </w:p>
         </w:tc>
       </w:tr>
     </w:tbl>
     <w:p/>
-    <w:p/>
-    <w:p/>
     <w:sectPr>
-      <w:pgSz w:w="11906" w:h="16838"/>
-      <w:pgMar w:top="1440" w:right="1440" w:bottom="1440" w:left="1440" w:header="708" w:footer="708" w:gutter="0"/>
+      <w:pgSz w:w="11907" w:h="20355"/>
+      <w:pgMar w:top="1440" w:right="1440" w:bottom="1440" w:left="1440" w:header="709" w:footer="709" w:gutter="0"/>
       <w:cols w:space="708"/>
       <w:docGrid w:linePitch="360"/>
     </w:sectPr>
@@ -269,6 +1458,119 @@
 <file path=word/numbering.xml><?xml version="1.0" encoding="utf-8"?>
 <w:numbering xmlns:wpc="http://schemas.microsoft.com/office/word/2010/wordprocessingCanvas" xmlns:mc="http://schemas.openxmlformats.org/markup-compatibility/2006" xmlns:o="urn:schemas-microsoft-com:office:office" xmlns:r="http://schemas.openxmlformats.org/officeDocument/2006/relationships" xmlns:m="http://schemas.openxmlformats.org/officeDocument/2006/math" xmlns:v="urn:schemas-microsoft-com:vml" xmlns:wp14="http://schemas.microsoft.com/office/word/2010/wordprocessingDrawing" xmlns:wp="http://schemas.openxmlformats.org/drawingml/2006/wordprocessingDrawing" xmlns:w10="urn:schemas-microsoft-com:office:word" xmlns:w="http://schemas.openxmlformats.org/wordprocessingml/2006/main" xmlns:w14="http://schemas.microsoft.com/office/word/2010/wordml" xmlns:w15="http://schemas.microsoft.com/office/word/2012/wordml" xmlns:wpg="http://schemas.microsoft.com/office/word/2010/wordprocessingGroup" xmlns:wpi="http://schemas.microsoft.com/office/word/2010/wordprocessingInk" xmlns:wne="http://schemas.microsoft.com/office/word/2006/wordml" xmlns:wps="http://schemas.microsoft.com/office/word/2010/wordprocessingShape" mc:Ignorable="w14 w15 wp14">
   <w:abstractNum w:abstractNumId="0" w15:restartNumberingAfterBreak="0">
+    <w:nsid w:val="19EE76B0"/>
+    <w:multiLevelType w:val="hybridMultilevel"/>
+    <w:tmpl w:val="266C4798"/>
+    <w:lvl w:ilvl="0" w:tplc="0C090001">
+      <w:start w:val="1"/>
+      <w:numFmt w:val="bullet"/>
+      <w:lvlText w:val=""/>
+      <w:lvlJc w:val="left"/>
+      <w:pPr>
+        <w:ind w:left="360" w:hanging="360"/>
+      </w:pPr>
+      <w:rPr>
+        <w:rFonts w:ascii="Symbol" w:hAnsi="Symbol" w:hint="default"/>
+      </w:rPr>
+    </w:lvl>
+    <w:lvl w:ilvl="1" w:tplc="0C090003" w:tentative="1">
+      <w:start w:val="1"/>
+      <w:numFmt w:val="bullet"/>
+      <w:lvlText w:val="o"/>
+      <w:lvlJc w:val="left"/>
+      <w:pPr>
+        <w:ind w:left="1080" w:hanging="360"/>
+      </w:pPr>
+      <w:rPr>
+        <w:rFonts w:ascii="Courier New" w:hAnsi="Courier New" w:cs="Courier New" w:hint="default"/>
+      </w:rPr>
+    </w:lvl>
+    <w:lvl w:ilvl="2" w:tplc="0C090005" w:tentative="1">
+      <w:start w:val="1"/>
+      <w:numFmt w:val="bullet"/>
+      <w:lvlText w:val=""/>
+      <w:lvlJc w:val="left"/>
+      <w:pPr>
+        <w:ind w:left="1800" w:hanging="360"/>
+      </w:pPr>
+      <w:rPr>
+        <w:rFonts w:ascii="Wingdings" w:hAnsi="Wingdings" w:hint="default"/>
+      </w:rPr>
+    </w:lvl>
+    <w:lvl w:ilvl="3" w:tplc="0C090001" w:tentative="1">
+      <w:start w:val="1"/>
+      <w:numFmt w:val="bullet"/>
+      <w:lvlText w:val=""/>
+      <w:lvlJc w:val="left"/>
+      <w:pPr>
+        <w:ind w:left="2520" w:hanging="360"/>
+      </w:pPr>
+      <w:rPr>
+        <w:rFonts w:ascii="Symbol" w:hAnsi="Symbol" w:hint="default"/>
+      </w:rPr>
+    </w:lvl>
+    <w:lvl w:ilvl="4" w:tplc="0C090003" w:tentative="1">
+      <w:start w:val="1"/>
+      <w:numFmt w:val="bullet"/>
+      <w:lvlText w:val="o"/>
+      <w:lvlJc w:val="left"/>
+      <w:pPr>
+        <w:ind w:left="3240" w:hanging="360"/>
+      </w:pPr>
+      <w:rPr>
+        <w:rFonts w:ascii="Courier New" w:hAnsi="Courier New" w:cs="Courier New" w:hint="default"/>
+      </w:rPr>
+    </w:lvl>
+    <w:lvl w:ilvl="5" w:tplc="0C090005" w:tentative="1">
+      <w:start w:val="1"/>
+      <w:numFmt w:val="bullet"/>
+      <w:lvlText w:val=""/>
+      <w:lvlJc w:val="left"/>
+      <w:pPr>
+        <w:ind w:left="3960" w:hanging="360"/>
+      </w:pPr>
+      <w:rPr>
+        <w:rFonts w:ascii="Wingdings" w:hAnsi="Wingdings" w:hint="default"/>
+      </w:rPr>
+    </w:lvl>
+    <w:lvl w:ilvl="6" w:tplc="0C090001" w:tentative="1">
+      <w:start w:val="1"/>
+      <w:numFmt w:val="bullet"/>
+      <w:lvlText w:val=""/>
+      <w:lvlJc w:val="left"/>
+      <w:pPr>
+        <w:ind w:left="4680" w:hanging="360"/>
+      </w:pPr>
+      <w:rPr>
+        <w:rFonts w:ascii="Symbol" w:hAnsi="Symbol" w:hint="default"/>
+      </w:rPr>
+    </w:lvl>
+    <w:lvl w:ilvl="7" w:tplc="0C090003" w:tentative="1">
+      <w:start w:val="1"/>
+      <w:numFmt w:val="bullet"/>
+      <w:lvlText w:val="o"/>
+      <w:lvlJc w:val="left"/>
+      <w:pPr>
+        <w:ind w:left="5400" w:hanging="360"/>
+      </w:pPr>
+      <w:rPr>
+        <w:rFonts w:ascii="Courier New" w:hAnsi="Courier New" w:cs="Courier New" w:hint="default"/>
+      </w:rPr>
+    </w:lvl>
+    <w:lvl w:ilvl="8" w:tplc="0C090005" w:tentative="1">
+      <w:start w:val="1"/>
+      <w:numFmt w:val="bullet"/>
+      <w:lvlText w:val=""/>
+      <w:lvlJc w:val="left"/>
+      <w:pPr>
+        <w:ind w:left="6120" w:hanging="360"/>
+      </w:pPr>
+      <w:rPr>
+        <w:rFonts w:ascii="Wingdings" w:hAnsi="Wingdings" w:hint="default"/>
+      </w:rPr>
+    </w:lvl>
+  </w:abstractNum>
+  <w:abstractNum w:abstractNumId="1" w15:restartNumberingAfterBreak="0">
     <w:nsid w:val="2193434D"/>
     <w:multiLevelType w:val="hybridMultilevel"/>
     <w:tmpl w:val="776246BC"/>
@@ -357,8 +1659,475 @@
       </w:pPr>
     </w:lvl>
   </w:abstractNum>
+  <w:abstractNum w:abstractNumId="2" w15:restartNumberingAfterBreak="0">
+    <w:nsid w:val="23C318E8"/>
+    <w:multiLevelType w:val="hybridMultilevel"/>
+    <w:tmpl w:val="53A8D97C"/>
+    <w:lvl w:ilvl="0" w:tplc="0C090001">
+      <w:start w:val="1"/>
+      <w:numFmt w:val="bullet"/>
+      <w:lvlText w:val=""/>
+      <w:lvlJc w:val="left"/>
+      <w:pPr>
+        <w:ind w:left="360" w:hanging="360"/>
+      </w:pPr>
+      <w:rPr>
+        <w:rFonts w:ascii="Symbol" w:hAnsi="Symbol" w:hint="default"/>
+      </w:rPr>
+    </w:lvl>
+    <w:lvl w:ilvl="1" w:tplc="0C090003" w:tentative="1">
+      <w:start w:val="1"/>
+      <w:numFmt w:val="bullet"/>
+      <w:lvlText w:val="o"/>
+      <w:lvlJc w:val="left"/>
+      <w:pPr>
+        <w:ind w:left="1080" w:hanging="360"/>
+      </w:pPr>
+      <w:rPr>
+        <w:rFonts w:ascii="Courier New" w:hAnsi="Courier New" w:cs="Courier New" w:hint="default"/>
+      </w:rPr>
+    </w:lvl>
+    <w:lvl w:ilvl="2" w:tplc="0C090005" w:tentative="1">
+      <w:start w:val="1"/>
+      <w:numFmt w:val="bullet"/>
+      <w:lvlText w:val=""/>
+      <w:lvlJc w:val="left"/>
+      <w:pPr>
+        <w:ind w:left="1800" w:hanging="360"/>
+      </w:pPr>
+      <w:rPr>
+        <w:rFonts w:ascii="Wingdings" w:hAnsi="Wingdings" w:hint="default"/>
+      </w:rPr>
+    </w:lvl>
+    <w:lvl w:ilvl="3" w:tplc="0C090001" w:tentative="1">
+      <w:start w:val="1"/>
+      <w:numFmt w:val="bullet"/>
+      <w:lvlText w:val=""/>
+      <w:lvlJc w:val="left"/>
+      <w:pPr>
+        <w:ind w:left="2520" w:hanging="360"/>
+      </w:pPr>
+      <w:rPr>
+        <w:rFonts w:ascii="Symbol" w:hAnsi="Symbol" w:hint="default"/>
+      </w:rPr>
+    </w:lvl>
+    <w:lvl w:ilvl="4" w:tplc="0C090003" w:tentative="1">
+      <w:start w:val="1"/>
+      <w:numFmt w:val="bullet"/>
+      <w:lvlText w:val="o"/>
+      <w:lvlJc w:val="left"/>
+      <w:pPr>
+        <w:ind w:left="3240" w:hanging="360"/>
+      </w:pPr>
+      <w:rPr>
+        <w:rFonts w:ascii="Courier New" w:hAnsi="Courier New" w:cs="Courier New" w:hint="default"/>
+      </w:rPr>
+    </w:lvl>
+    <w:lvl w:ilvl="5" w:tplc="0C090005" w:tentative="1">
+      <w:start w:val="1"/>
+      <w:numFmt w:val="bullet"/>
+      <w:lvlText w:val=""/>
+      <w:lvlJc w:val="left"/>
+      <w:pPr>
+        <w:ind w:left="3960" w:hanging="360"/>
+      </w:pPr>
+      <w:rPr>
+        <w:rFonts w:ascii="Wingdings" w:hAnsi="Wingdings" w:hint="default"/>
+      </w:rPr>
+    </w:lvl>
+    <w:lvl w:ilvl="6" w:tplc="0C090001" w:tentative="1">
+      <w:start w:val="1"/>
+      <w:numFmt w:val="bullet"/>
+      <w:lvlText w:val=""/>
+      <w:lvlJc w:val="left"/>
+      <w:pPr>
+        <w:ind w:left="4680" w:hanging="360"/>
+      </w:pPr>
+      <w:rPr>
+        <w:rFonts w:ascii="Symbol" w:hAnsi="Symbol" w:hint="default"/>
+      </w:rPr>
+    </w:lvl>
+    <w:lvl w:ilvl="7" w:tplc="0C090003" w:tentative="1">
+      <w:start w:val="1"/>
+      <w:numFmt w:val="bullet"/>
+      <w:lvlText w:val="o"/>
+      <w:lvlJc w:val="left"/>
+      <w:pPr>
+        <w:ind w:left="5400" w:hanging="360"/>
+      </w:pPr>
+      <w:rPr>
+        <w:rFonts w:ascii="Courier New" w:hAnsi="Courier New" w:cs="Courier New" w:hint="default"/>
+      </w:rPr>
+    </w:lvl>
+    <w:lvl w:ilvl="8" w:tplc="0C090005" w:tentative="1">
+      <w:start w:val="1"/>
+      <w:numFmt w:val="bullet"/>
+      <w:lvlText w:val=""/>
+      <w:lvlJc w:val="left"/>
+      <w:pPr>
+        <w:ind w:left="6120" w:hanging="360"/>
+      </w:pPr>
+      <w:rPr>
+        <w:rFonts w:ascii="Wingdings" w:hAnsi="Wingdings" w:hint="default"/>
+      </w:rPr>
+    </w:lvl>
+  </w:abstractNum>
+  <w:abstractNum w:abstractNumId="3" w15:restartNumberingAfterBreak="0">
+    <w:nsid w:val="3C623C8B"/>
+    <w:multiLevelType w:val="hybridMultilevel"/>
+    <w:tmpl w:val="A6DCBFD0"/>
+    <w:lvl w:ilvl="0" w:tplc="0C090001">
+      <w:start w:val="1"/>
+      <w:numFmt w:val="bullet"/>
+      <w:lvlText w:val=""/>
+      <w:lvlJc w:val="left"/>
+      <w:pPr>
+        <w:ind w:left="360" w:hanging="360"/>
+      </w:pPr>
+      <w:rPr>
+        <w:rFonts w:ascii="Symbol" w:hAnsi="Symbol" w:hint="default"/>
+      </w:rPr>
+    </w:lvl>
+    <w:lvl w:ilvl="1" w:tplc="0C090003" w:tentative="1">
+      <w:start w:val="1"/>
+      <w:numFmt w:val="bullet"/>
+      <w:lvlText w:val="o"/>
+      <w:lvlJc w:val="left"/>
+      <w:pPr>
+        <w:ind w:left="1080" w:hanging="360"/>
+      </w:pPr>
+      <w:rPr>
+        <w:rFonts w:ascii="Courier New" w:hAnsi="Courier New" w:cs="Courier New" w:hint="default"/>
+      </w:rPr>
+    </w:lvl>
+    <w:lvl w:ilvl="2" w:tplc="0C090005" w:tentative="1">
+      <w:start w:val="1"/>
+      <w:numFmt w:val="bullet"/>
+      <w:lvlText w:val=""/>
+      <w:lvlJc w:val="left"/>
+      <w:pPr>
+        <w:ind w:left="1800" w:hanging="360"/>
+      </w:pPr>
+      <w:rPr>
+        <w:rFonts w:ascii="Wingdings" w:hAnsi="Wingdings" w:hint="default"/>
+      </w:rPr>
+    </w:lvl>
+    <w:lvl w:ilvl="3" w:tplc="0C090001" w:tentative="1">
+      <w:start w:val="1"/>
+      <w:numFmt w:val="bullet"/>
+      <w:lvlText w:val=""/>
+      <w:lvlJc w:val="left"/>
+      <w:pPr>
+        <w:ind w:left="2520" w:hanging="360"/>
+      </w:pPr>
+      <w:rPr>
+        <w:rFonts w:ascii="Symbol" w:hAnsi="Symbol" w:hint="default"/>
+      </w:rPr>
+    </w:lvl>
+    <w:lvl w:ilvl="4" w:tplc="0C090003" w:tentative="1">
+      <w:start w:val="1"/>
+      <w:numFmt w:val="bullet"/>
+      <w:lvlText w:val="o"/>
+      <w:lvlJc w:val="left"/>
+      <w:pPr>
+        <w:ind w:left="3240" w:hanging="360"/>
+      </w:pPr>
+      <w:rPr>
+        <w:rFonts w:ascii="Courier New" w:hAnsi="Courier New" w:cs="Courier New" w:hint="default"/>
+      </w:rPr>
+    </w:lvl>
+    <w:lvl w:ilvl="5" w:tplc="0C090005" w:tentative="1">
+      <w:start w:val="1"/>
+      <w:numFmt w:val="bullet"/>
+      <w:lvlText w:val=""/>
+      <w:lvlJc w:val="left"/>
+      <w:pPr>
+        <w:ind w:left="3960" w:hanging="360"/>
+      </w:pPr>
+      <w:rPr>
+        <w:rFonts w:ascii="Wingdings" w:hAnsi="Wingdings" w:hint="default"/>
+      </w:rPr>
+    </w:lvl>
+    <w:lvl w:ilvl="6" w:tplc="0C090001" w:tentative="1">
+      <w:start w:val="1"/>
+      <w:numFmt w:val="bullet"/>
+      <w:lvlText w:val=""/>
+      <w:lvlJc w:val="left"/>
+      <w:pPr>
+        <w:ind w:left="4680" w:hanging="360"/>
+      </w:pPr>
+      <w:rPr>
+        <w:rFonts w:ascii="Symbol" w:hAnsi="Symbol" w:hint="default"/>
+      </w:rPr>
+    </w:lvl>
+    <w:lvl w:ilvl="7" w:tplc="0C090003" w:tentative="1">
+      <w:start w:val="1"/>
+      <w:numFmt w:val="bullet"/>
+      <w:lvlText w:val="o"/>
+      <w:lvlJc w:val="left"/>
+      <w:pPr>
+        <w:ind w:left="5400" w:hanging="360"/>
+      </w:pPr>
+      <w:rPr>
+        <w:rFonts w:ascii="Courier New" w:hAnsi="Courier New" w:cs="Courier New" w:hint="default"/>
+      </w:rPr>
+    </w:lvl>
+    <w:lvl w:ilvl="8" w:tplc="0C090005" w:tentative="1">
+      <w:start w:val="1"/>
+      <w:numFmt w:val="bullet"/>
+      <w:lvlText w:val=""/>
+      <w:lvlJc w:val="left"/>
+      <w:pPr>
+        <w:ind w:left="6120" w:hanging="360"/>
+      </w:pPr>
+      <w:rPr>
+        <w:rFonts w:ascii="Wingdings" w:hAnsi="Wingdings" w:hint="default"/>
+      </w:rPr>
+    </w:lvl>
+  </w:abstractNum>
+  <w:abstractNum w:abstractNumId="4" w15:restartNumberingAfterBreak="0">
+    <w:nsid w:val="57163340"/>
+    <w:multiLevelType w:val="hybridMultilevel"/>
+    <w:tmpl w:val="B7908496"/>
+    <w:lvl w:ilvl="0" w:tplc="0C090001">
+      <w:start w:val="1"/>
+      <w:numFmt w:val="bullet"/>
+      <w:lvlText w:val=""/>
+      <w:lvlJc w:val="left"/>
+      <w:pPr>
+        <w:ind w:left="360" w:hanging="360"/>
+      </w:pPr>
+      <w:rPr>
+        <w:rFonts w:ascii="Symbol" w:hAnsi="Symbol" w:hint="default"/>
+      </w:rPr>
+    </w:lvl>
+    <w:lvl w:ilvl="1" w:tplc="0C090003" w:tentative="1">
+      <w:start w:val="1"/>
+      <w:numFmt w:val="bullet"/>
+      <w:lvlText w:val="o"/>
+      <w:lvlJc w:val="left"/>
+      <w:pPr>
+        <w:ind w:left="1080" w:hanging="360"/>
+      </w:pPr>
+      <w:rPr>
+        <w:rFonts w:ascii="Courier New" w:hAnsi="Courier New" w:cs="Courier New" w:hint="default"/>
+      </w:rPr>
+    </w:lvl>
+    <w:lvl w:ilvl="2" w:tplc="0C090005" w:tentative="1">
+      <w:start w:val="1"/>
+      <w:numFmt w:val="bullet"/>
+      <w:lvlText w:val=""/>
+      <w:lvlJc w:val="left"/>
+      <w:pPr>
+        <w:ind w:left="1800" w:hanging="360"/>
+      </w:pPr>
+      <w:rPr>
+        <w:rFonts w:ascii="Wingdings" w:hAnsi="Wingdings" w:hint="default"/>
+      </w:rPr>
+    </w:lvl>
+    <w:lvl w:ilvl="3" w:tplc="0C090001" w:tentative="1">
+      <w:start w:val="1"/>
+      <w:numFmt w:val="bullet"/>
+      <w:lvlText w:val=""/>
+      <w:lvlJc w:val="left"/>
+      <w:pPr>
+        <w:ind w:left="2520" w:hanging="360"/>
+      </w:pPr>
+      <w:rPr>
+        <w:rFonts w:ascii="Symbol" w:hAnsi="Symbol" w:hint="default"/>
+      </w:rPr>
+    </w:lvl>
+    <w:lvl w:ilvl="4" w:tplc="0C090003" w:tentative="1">
+      <w:start w:val="1"/>
+      <w:numFmt w:val="bullet"/>
+      <w:lvlText w:val="o"/>
+      <w:lvlJc w:val="left"/>
+      <w:pPr>
+        <w:ind w:left="3240" w:hanging="360"/>
+      </w:pPr>
+      <w:rPr>
+        <w:rFonts w:ascii="Courier New" w:hAnsi="Courier New" w:cs="Courier New" w:hint="default"/>
+      </w:rPr>
+    </w:lvl>
+    <w:lvl w:ilvl="5" w:tplc="0C090005" w:tentative="1">
+      <w:start w:val="1"/>
+      <w:numFmt w:val="bullet"/>
+      <w:lvlText w:val=""/>
+      <w:lvlJc w:val="left"/>
+      <w:pPr>
+        <w:ind w:left="3960" w:hanging="360"/>
+      </w:pPr>
+      <w:rPr>
+        <w:rFonts w:ascii="Wingdings" w:hAnsi="Wingdings" w:hint="default"/>
+      </w:rPr>
+    </w:lvl>
+    <w:lvl w:ilvl="6" w:tplc="0C090001" w:tentative="1">
+      <w:start w:val="1"/>
+      <w:numFmt w:val="bullet"/>
+      <w:lvlText w:val=""/>
+      <w:lvlJc w:val="left"/>
+      <w:pPr>
+        <w:ind w:left="4680" w:hanging="360"/>
+      </w:pPr>
+      <w:rPr>
+        <w:rFonts w:ascii="Symbol" w:hAnsi="Symbol" w:hint="default"/>
+      </w:rPr>
+    </w:lvl>
+    <w:lvl w:ilvl="7" w:tplc="0C090003" w:tentative="1">
+      <w:start w:val="1"/>
+      <w:numFmt w:val="bullet"/>
+      <w:lvlText w:val="o"/>
+      <w:lvlJc w:val="left"/>
+      <w:pPr>
+        <w:ind w:left="5400" w:hanging="360"/>
+      </w:pPr>
+      <w:rPr>
+        <w:rFonts w:ascii="Courier New" w:hAnsi="Courier New" w:cs="Courier New" w:hint="default"/>
+      </w:rPr>
+    </w:lvl>
+    <w:lvl w:ilvl="8" w:tplc="0C090005" w:tentative="1">
+      <w:start w:val="1"/>
+      <w:numFmt w:val="bullet"/>
+      <w:lvlText w:val=""/>
+      <w:lvlJc w:val="left"/>
+      <w:pPr>
+        <w:ind w:left="6120" w:hanging="360"/>
+      </w:pPr>
+      <w:rPr>
+        <w:rFonts w:ascii="Wingdings" w:hAnsi="Wingdings" w:hint="default"/>
+      </w:rPr>
+    </w:lvl>
+  </w:abstractNum>
+  <w:abstractNum w:abstractNumId="5" w15:restartNumberingAfterBreak="0">
+    <w:nsid w:val="72ED4D17"/>
+    <w:multiLevelType w:val="hybridMultilevel"/>
+    <w:tmpl w:val="59BE2C12"/>
+    <w:lvl w:ilvl="0" w:tplc="0C090001">
+      <w:start w:val="1"/>
+      <w:numFmt w:val="bullet"/>
+      <w:lvlText w:val=""/>
+      <w:lvlJc w:val="left"/>
+      <w:pPr>
+        <w:ind w:left="360" w:hanging="360"/>
+      </w:pPr>
+      <w:rPr>
+        <w:rFonts w:ascii="Symbol" w:hAnsi="Symbol" w:hint="default"/>
+      </w:rPr>
+    </w:lvl>
+    <w:lvl w:ilvl="1" w:tplc="0C090003" w:tentative="1">
+      <w:start w:val="1"/>
+      <w:numFmt w:val="bullet"/>
+      <w:lvlText w:val="o"/>
+      <w:lvlJc w:val="left"/>
+      <w:pPr>
+        <w:ind w:left="1080" w:hanging="360"/>
+      </w:pPr>
+      <w:rPr>
+        <w:rFonts w:ascii="Courier New" w:hAnsi="Courier New" w:cs="Courier New" w:hint="default"/>
+      </w:rPr>
+    </w:lvl>
+    <w:lvl w:ilvl="2" w:tplc="0C090005" w:tentative="1">
+      <w:start w:val="1"/>
+      <w:numFmt w:val="bullet"/>
+      <w:lvlText w:val=""/>
+      <w:lvlJc w:val="left"/>
+      <w:pPr>
+        <w:ind w:left="1800" w:hanging="360"/>
+      </w:pPr>
+      <w:rPr>
+        <w:rFonts w:ascii="Wingdings" w:hAnsi="Wingdings" w:hint="default"/>
+      </w:rPr>
+    </w:lvl>
+    <w:lvl w:ilvl="3" w:tplc="0C090001" w:tentative="1">
+      <w:start w:val="1"/>
+      <w:numFmt w:val="bullet"/>
+      <w:lvlText w:val=""/>
+      <w:lvlJc w:val="left"/>
+      <w:pPr>
+        <w:ind w:left="2520" w:hanging="360"/>
+      </w:pPr>
+      <w:rPr>
+        <w:rFonts w:ascii="Symbol" w:hAnsi="Symbol" w:hint="default"/>
+      </w:rPr>
+    </w:lvl>
+    <w:lvl w:ilvl="4" w:tplc="0C090003" w:tentative="1">
+      <w:start w:val="1"/>
+      <w:numFmt w:val="bullet"/>
+      <w:lvlText w:val="o"/>
+      <w:lvlJc w:val="left"/>
+      <w:pPr>
+        <w:ind w:left="3240" w:hanging="360"/>
+      </w:pPr>
+      <w:rPr>
+        <w:rFonts w:ascii="Courier New" w:hAnsi="Courier New" w:cs="Courier New" w:hint="default"/>
+      </w:rPr>
+    </w:lvl>
+    <w:lvl w:ilvl="5" w:tplc="0C090005" w:tentative="1">
+      <w:start w:val="1"/>
+      <w:numFmt w:val="bullet"/>
+      <w:lvlText w:val=""/>
+      <w:lvlJc w:val="left"/>
+      <w:pPr>
+        <w:ind w:left="3960" w:hanging="360"/>
+      </w:pPr>
+      <w:rPr>
+        <w:rFonts w:ascii="Wingdings" w:hAnsi="Wingdings" w:hint="default"/>
+      </w:rPr>
+    </w:lvl>
+    <w:lvl w:ilvl="6" w:tplc="0C090001" w:tentative="1">
+      <w:start w:val="1"/>
+      <w:numFmt w:val="bullet"/>
+      <w:lvlText w:val=""/>
+      <w:lvlJc w:val="left"/>
+      <w:pPr>
+        <w:ind w:left="4680" w:hanging="360"/>
+      </w:pPr>
+      <w:rPr>
+        <w:rFonts w:ascii="Symbol" w:hAnsi="Symbol" w:hint="default"/>
+      </w:rPr>
+    </w:lvl>
+    <w:lvl w:ilvl="7" w:tplc="0C090003" w:tentative="1">
+      <w:start w:val="1"/>
+      <w:numFmt w:val="bullet"/>
+      <w:lvlText w:val="o"/>
+      <w:lvlJc w:val="left"/>
+      <w:pPr>
+        <w:ind w:left="5400" w:hanging="360"/>
+      </w:pPr>
+      <w:rPr>
+        <w:rFonts w:ascii="Courier New" w:hAnsi="Courier New" w:cs="Courier New" w:hint="default"/>
+      </w:rPr>
+    </w:lvl>
+    <w:lvl w:ilvl="8" w:tplc="0C090005" w:tentative="1">
+      <w:start w:val="1"/>
+      <w:numFmt w:val="bullet"/>
+      <w:lvlText w:val=""/>
+      <w:lvlJc w:val="left"/>
+      <w:pPr>
+        <w:ind w:left="6120" w:hanging="360"/>
+      </w:pPr>
+      <w:rPr>
+        <w:rFonts w:ascii="Wingdings" w:hAnsi="Wingdings" w:hint="default"/>
+      </w:rPr>
+    </w:lvl>
+  </w:abstractNum>
   <w:num w:numId="1">
+    <w:abstractNumId w:val="1"/>
+  </w:num>
+  <w:num w:numId="2">
+    <w:abstractNumId w:val="2"/>
+  </w:num>
+  <w:num w:numId="3">
+    <w:abstractNumId w:val="5"/>
+  </w:num>
+  <w:num w:numId="4">
+    <w:abstractNumId w:val="4"/>
+  </w:num>
+  <w:num w:numId="5">
     <w:abstractNumId w:val="0"/>
+  </w:num>
+  <w:num w:numId="6">
+    <w:abstractNumId w:val="3"/>
   </w:num>
 </w:numbering>
 </file>
@@ -814,6 +2583,202 @@
       </w:tblBorders>
     </w:tblPr>
   </w:style>
+  <w:style w:type="table" w:styleId="PlainTable1">
+    <w:name w:val="Plain Table 1"/>
+    <w:basedOn w:val="TableNormal"/>
+    <w:uiPriority w:val="41"/>
+    <w:rsid w:val="00325522"/>
+    <w:pPr>
+      <w:spacing w:after="0" w:line="240" w:lineRule="auto"/>
+    </w:pPr>
+    <w:tblPr>
+      <w:tblStyleRowBandSize w:val="1"/>
+      <w:tblStyleColBandSize w:val="1"/>
+      <w:tblBorders>
+        <w:top w:val="single" w:sz="4" w:space="0" w:color="BFBFBF" w:themeColor="background1" w:themeShade="BF"/>
+        <w:left w:val="single" w:sz="4" w:space="0" w:color="BFBFBF" w:themeColor="background1" w:themeShade="BF"/>
+        <w:bottom w:val="single" w:sz="4" w:space="0" w:color="BFBFBF" w:themeColor="background1" w:themeShade="BF"/>
+        <w:right w:val="single" w:sz="4" w:space="0" w:color="BFBFBF" w:themeColor="background1" w:themeShade="BF"/>
+        <w:insideH w:val="single" w:sz="4" w:space="0" w:color="BFBFBF" w:themeColor="background1" w:themeShade="BF"/>
+        <w:insideV w:val="single" w:sz="4" w:space="0" w:color="BFBFBF" w:themeColor="background1" w:themeShade="BF"/>
+      </w:tblBorders>
+    </w:tblPr>
+    <w:tblStylePr w:type="firstRow">
+      <w:rPr>
+        <w:b/>
+        <w:bCs/>
+      </w:rPr>
+    </w:tblStylePr>
+    <w:tblStylePr w:type="lastRow">
+      <w:rPr>
+        <w:b/>
+        <w:bCs/>
+      </w:rPr>
+      <w:tblPr/>
+      <w:tcPr>
+        <w:tcBorders>
+          <w:top w:val="double" w:sz="4" w:space="0" w:color="BFBFBF" w:themeColor="background1" w:themeShade="BF"/>
+        </w:tcBorders>
+      </w:tcPr>
+    </w:tblStylePr>
+    <w:tblStylePr w:type="firstCol">
+      <w:rPr>
+        <w:b/>
+        <w:bCs/>
+      </w:rPr>
+    </w:tblStylePr>
+    <w:tblStylePr w:type="lastCol">
+      <w:rPr>
+        <w:b/>
+        <w:bCs/>
+      </w:rPr>
+    </w:tblStylePr>
+    <w:tblStylePr w:type="band1Vert">
+      <w:tblPr/>
+      <w:tcPr>
+        <w:shd w:val="clear" w:color="auto" w:fill="F2F2F2" w:themeFill="background1" w:themeFillShade="F2"/>
+      </w:tcPr>
+    </w:tblStylePr>
+    <w:tblStylePr w:type="band1Horz">
+      <w:tblPr/>
+      <w:tcPr>
+        <w:shd w:val="clear" w:color="auto" w:fill="F2F2F2" w:themeFill="background1" w:themeFillShade="F2"/>
+      </w:tcPr>
+    </w:tblStylePr>
+  </w:style>
+  <w:style w:type="table" w:styleId="GridTable1Light-Accent3">
+    <w:name w:val="Grid Table 1 Light Accent 3"/>
+    <w:basedOn w:val="TableNormal"/>
+    <w:uiPriority w:val="46"/>
+    <w:rsid w:val="0024282F"/>
+    <w:pPr>
+      <w:spacing w:after="0" w:line="240" w:lineRule="auto"/>
+    </w:pPr>
+    <w:tblPr>
+      <w:tblStyleRowBandSize w:val="1"/>
+      <w:tblStyleColBandSize w:val="1"/>
+      <w:tblBorders>
+        <w:top w:val="single" w:sz="4" w:space="0" w:color="DBDBDB" w:themeColor="accent3" w:themeTint="66"/>
+        <w:left w:val="single" w:sz="4" w:space="0" w:color="DBDBDB" w:themeColor="accent3" w:themeTint="66"/>
+        <w:bottom w:val="single" w:sz="4" w:space="0" w:color="DBDBDB" w:themeColor="accent3" w:themeTint="66"/>
+        <w:right w:val="single" w:sz="4" w:space="0" w:color="DBDBDB" w:themeColor="accent3" w:themeTint="66"/>
+        <w:insideH w:val="single" w:sz="4" w:space="0" w:color="DBDBDB" w:themeColor="accent3" w:themeTint="66"/>
+        <w:insideV w:val="single" w:sz="4" w:space="0" w:color="DBDBDB" w:themeColor="accent3" w:themeTint="66"/>
+      </w:tblBorders>
+    </w:tblPr>
+    <w:tblStylePr w:type="firstRow">
+      <w:rPr>
+        <w:b/>
+        <w:bCs/>
+      </w:rPr>
+      <w:tblPr/>
+      <w:tcPr>
+        <w:tcBorders>
+          <w:bottom w:val="single" w:sz="12" w:space="0" w:color="C9C9C9" w:themeColor="accent3" w:themeTint="99"/>
+        </w:tcBorders>
+      </w:tcPr>
+    </w:tblStylePr>
+    <w:tblStylePr w:type="lastRow">
+      <w:rPr>
+        <w:b/>
+        <w:bCs/>
+      </w:rPr>
+      <w:tblPr/>
+      <w:tcPr>
+        <w:tcBorders>
+          <w:top w:val="double" w:sz="2" w:space="0" w:color="C9C9C9" w:themeColor="accent3" w:themeTint="99"/>
+        </w:tcBorders>
+      </w:tcPr>
+    </w:tblStylePr>
+    <w:tblStylePr w:type="firstCol">
+      <w:rPr>
+        <w:b/>
+        <w:bCs/>
+      </w:rPr>
+    </w:tblStylePr>
+    <w:tblStylePr w:type="lastCol">
+      <w:rPr>
+        <w:b/>
+        <w:bCs/>
+      </w:rPr>
+    </w:tblStylePr>
+  </w:style>
+  <w:style w:type="table" w:styleId="GridTable4-Accent1">
+    <w:name w:val="Grid Table 4 Accent 1"/>
+    <w:basedOn w:val="TableNormal"/>
+    <w:uiPriority w:val="49"/>
+    <w:rsid w:val="002404FE"/>
+    <w:pPr>
+      <w:spacing w:after="0" w:line="240" w:lineRule="auto"/>
+    </w:pPr>
+    <w:tblPr>
+      <w:tblStyleRowBandSize w:val="1"/>
+      <w:tblStyleColBandSize w:val="1"/>
+      <w:tblBorders>
+        <w:top w:val="single" w:sz="4" w:space="0" w:color="9CC2E5" w:themeColor="accent1" w:themeTint="99"/>
+        <w:left w:val="single" w:sz="4" w:space="0" w:color="9CC2E5" w:themeColor="accent1" w:themeTint="99"/>
+        <w:bottom w:val="single" w:sz="4" w:space="0" w:color="9CC2E5" w:themeColor="accent1" w:themeTint="99"/>
+        <w:right w:val="single" w:sz="4" w:space="0" w:color="9CC2E5" w:themeColor="accent1" w:themeTint="99"/>
+        <w:insideH w:val="single" w:sz="4" w:space="0" w:color="9CC2E5" w:themeColor="accent1" w:themeTint="99"/>
+        <w:insideV w:val="single" w:sz="4" w:space="0" w:color="9CC2E5" w:themeColor="accent1" w:themeTint="99"/>
+      </w:tblBorders>
+    </w:tblPr>
+    <w:tblStylePr w:type="firstRow">
+      <w:rPr>
+        <w:b/>
+        <w:bCs/>
+        <w:color w:val="FFFFFF" w:themeColor="background1"/>
+      </w:rPr>
+      <w:tblPr/>
+      <w:tcPr>
+        <w:tcBorders>
+          <w:top w:val="single" w:sz="4" w:space="0" w:color="5B9BD5" w:themeColor="accent1"/>
+          <w:left w:val="single" w:sz="4" w:space="0" w:color="5B9BD5" w:themeColor="accent1"/>
+          <w:bottom w:val="single" w:sz="4" w:space="0" w:color="5B9BD5" w:themeColor="accent1"/>
+          <w:right w:val="single" w:sz="4" w:space="0" w:color="5B9BD5" w:themeColor="accent1"/>
+          <w:insideH w:val="nil"/>
+          <w:insideV w:val="nil"/>
+        </w:tcBorders>
+        <w:shd w:val="clear" w:color="auto" w:fill="5B9BD5" w:themeFill="accent1"/>
+      </w:tcPr>
+    </w:tblStylePr>
+    <w:tblStylePr w:type="lastRow">
+      <w:rPr>
+        <w:b/>
+        <w:bCs/>
+      </w:rPr>
+      <w:tblPr/>
+      <w:tcPr>
+        <w:tcBorders>
+          <w:top w:val="double" w:sz="4" w:space="0" w:color="5B9BD5" w:themeColor="accent1"/>
+        </w:tcBorders>
+      </w:tcPr>
+    </w:tblStylePr>
+    <w:tblStylePr w:type="firstCol">
+      <w:rPr>
+        <w:b/>
+        <w:bCs/>
+      </w:rPr>
+    </w:tblStylePr>
+    <w:tblStylePr w:type="lastCol">
+      <w:rPr>
+        <w:b/>
+        <w:bCs/>
+      </w:rPr>
+    </w:tblStylePr>
+    <w:tblStylePr w:type="band1Vert">
+      <w:tblPr/>
+      <w:tcPr>
+        <w:shd w:val="clear" w:color="auto" w:fill="DEEAF6" w:themeFill="accent1" w:themeFillTint="33"/>
+      </w:tcPr>
+    </w:tblStylePr>
+    <w:tblStylePr w:type="band1Horz">
+      <w:tblPr/>
+      <w:tcPr>
+        <w:shd w:val="clear" w:color="auto" w:fill="DEEAF6" w:themeFill="accent1" w:themeFillTint="33"/>
+      </w:tcPr>
+    </w:tblStylePr>
+  </w:style>
 </w:styles>
 </file>
 

</xml_diff>